<commit_message>
Loops Condtions Arrays Demos
</commit_message>
<xml_diff>
--- a/2ndNovember_C#/Theory-Part2.docx
+++ b/2ndNovember_C#/Theory-Part2.docx
@@ -98,6 +98,2026 @@
     </w:p>
     <w:p>
       <w:pPr>
+        <w:shd w:val="clear" w:color="auto" w:fill="1E1E1E"/>
+        <w:spacing w:after="0" w:line="285" w:lineRule="atLeast"/>
+        <w:rPr>
+          <w:rFonts w:ascii="Consolas" w:eastAsia="Times New Roman" w:hAnsi="Consolas" w:cs="Times New Roman"/>
+          <w:color w:val="D4D4D4"/>
+          <w:sz w:val="21"/>
+          <w:szCs w:val="21"/>
+          <w:lang w:eastAsia="en-IN"/>
+        </w:rPr>
+      </w:pPr>
+      <w:proofErr w:type="gramStart"/>
+      <w:r>
+        <w:rPr>
+          <w:rFonts w:ascii="Consolas" w:eastAsia="Times New Roman" w:hAnsi="Consolas" w:cs="Times New Roman"/>
+          <w:color w:val="C586C0"/>
+          <w:sz w:val="21"/>
+          <w:szCs w:val="21"/>
+          <w:lang w:eastAsia="en-IN"/>
+        </w:rPr>
+        <w:t>using</w:t>
+      </w:r>
+      <w:proofErr w:type="gramEnd"/>
+      <w:r>
+        <w:rPr>
+          <w:rFonts w:ascii="Consolas" w:eastAsia="Times New Roman" w:hAnsi="Consolas" w:cs="Times New Roman"/>
+          <w:color w:val="D4D4D4"/>
+          <w:sz w:val="21"/>
+          <w:szCs w:val="21"/>
+          <w:lang w:eastAsia="en-IN"/>
+        </w:rPr>
+        <w:t xml:space="preserve"> </w:t>
+      </w:r>
+      <w:r>
+        <w:rPr>
+          <w:rFonts w:ascii="Consolas" w:eastAsia="Times New Roman" w:hAnsi="Consolas" w:cs="Times New Roman"/>
+          <w:color w:val="4EC9B0"/>
+          <w:sz w:val="21"/>
+          <w:szCs w:val="21"/>
+          <w:lang w:eastAsia="en-IN"/>
+        </w:rPr>
+        <w:t>System</w:t>
+      </w:r>
+      <w:r>
+        <w:rPr>
+          <w:rFonts w:ascii="Consolas" w:eastAsia="Times New Roman" w:hAnsi="Consolas" w:cs="Times New Roman"/>
+          <w:color w:val="D4D4D4"/>
+          <w:sz w:val="21"/>
+          <w:szCs w:val="21"/>
+          <w:lang w:eastAsia="en-IN"/>
+        </w:rPr>
+        <w:t>;</w:t>
+      </w:r>
+    </w:p>
+    <w:p>
+      <w:pPr>
+        <w:shd w:val="clear" w:color="auto" w:fill="1E1E1E"/>
+        <w:spacing w:after="0" w:line="285" w:lineRule="atLeast"/>
+        <w:rPr>
+          <w:rFonts w:ascii="Consolas" w:eastAsia="Times New Roman" w:hAnsi="Consolas" w:cs="Times New Roman"/>
+          <w:color w:val="D4D4D4"/>
+          <w:sz w:val="21"/>
+          <w:szCs w:val="21"/>
+          <w:lang w:eastAsia="en-IN"/>
+        </w:rPr>
+      </w:pPr>
+    </w:p>
+    <w:p>
+      <w:pPr>
+        <w:shd w:val="clear" w:color="auto" w:fill="1E1E1E"/>
+        <w:spacing w:after="0" w:line="285" w:lineRule="atLeast"/>
+        <w:rPr>
+          <w:rFonts w:ascii="Consolas" w:eastAsia="Times New Roman" w:hAnsi="Consolas" w:cs="Times New Roman"/>
+          <w:color w:val="D4D4D4"/>
+          <w:sz w:val="21"/>
+          <w:szCs w:val="21"/>
+          <w:lang w:eastAsia="en-IN"/>
+        </w:rPr>
+      </w:pPr>
+      <w:proofErr w:type="gramStart"/>
+      <w:r>
+        <w:rPr>
+          <w:rFonts w:ascii="Consolas" w:eastAsia="Times New Roman" w:hAnsi="Consolas" w:cs="Times New Roman"/>
+          <w:color w:val="569CD6"/>
+          <w:sz w:val="21"/>
+          <w:szCs w:val="21"/>
+          <w:lang w:eastAsia="en-IN"/>
+        </w:rPr>
+        <w:t>namespace</w:t>
+      </w:r>
+      <w:proofErr w:type="gramEnd"/>
+      <w:r>
+        <w:rPr>
+          <w:rFonts w:ascii="Consolas" w:eastAsia="Times New Roman" w:hAnsi="Consolas" w:cs="Times New Roman"/>
+          <w:color w:val="D4D4D4"/>
+          <w:sz w:val="21"/>
+          <w:szCs w:val="21"/>
+          <w:lang w:eastAsia="en-IN"/>
+        </w:rPr>
+        <w:t xml:space="preserve"> </w:t>
+      </w:r>
+      <w:proofErr w:type="spellStart"/>
+      <w:r>
+        <w:rPr>
+          <w:rFonts w:ascii="Consolas" w:eastAsia="Times New Roman" w:hAnsi="Consolas" w:cs="Times New Roman"/>
+          <w:color w:val="4EC9B0"/>
+          <w:sz w:val="21"/>
+          <w:szCs w:val="21"/>
+          <w:lang w:eastAsia="en-IN"/>
+        </w:rPr>
+        <w:t>FirstProject</w:t>
+      </w:r>
+      <w:proofErr w:type="spellEnd"/>
+    </w:p>
+    <w:p>
+      <w:pPr>
+        <w:shd w:val="clear" w:color="auto" w:fill="1E1E1E"/>
+        <w:spacing w:after="0" w:line="285" w:lineRule="atLeast"/>
+        <w:rPr>
+          <w:rFonts w:ascii="Consolas" w:eastAsia="Times New Roman" w:hAnsi="Consolas" w:cs="Times New Roman"/>
+          <w:color w:val="D4D4D4"/>
+          <w:sz w:val="21"/>
+          <w:szCs w:val="21"/>
+          <w:lang w:eastAsia="en-IN"/>
+        </w:rPr>
+      </w:pPr>
+      <w:r>
+        <w:rPr>
+          <w:rFonts w:ascii="Consolas" w:eastAsia="Times New Roman" w:hAnsi="Consolas" w:cs="Times New Roman"/>
+          <w:color w:val="D4D4D4"/>
+          <w:sz w:val="21"/>
+          <w:szCs w:val="21"/>
+          <w:lang w:eastAsia="en-IN"/>
+        </w:rPr>
+        <w:t>{</w:t>
+      </w:r>
+    </w:p>
+    <w:p>
+      <w:pPr>
+        <w:shd w:val="clear" w:color="auto" w:fill="1E1E1E"/>
+        <w:spacing w:after="0" w:line="285" w:lineRule="atLeast"/>
+        <w:rPr>
+          <w:rFonts w:ascii="Consolas" w:eastAsia="Times New Roman" w:hAnsi="Consolas" w:cs="Times New Roman"/>
+          <w:color w:val="D4D4D4"/>
+          <w:sz w:val="21"/>
+          <w:szCs w:val="21"/>
+          <w:lang w:eastAsia="en-IN"/>
+        </w:rPr>
+      </w:pPr>
+      <w:r>
+        <w:rPr>
+          <w:rFonts w:ascii="Consolas" w:eastAsia="Times New Roman" w:hAnsi="Consolas" w:cs="Times New Roman"/>
+          <w:color w:val="D4D4D4"/>
+          <w:sz w:val="21"/>
+          <w:szCs w:val="21"/>
+          <w:lang w:eastAsia="en-IN"/>
+        </w:rPr>
+        <w:t xml:space="preserve">    </w:t>
+      </w:r>
+      <w:proofErr w:type="gramStart"/>
+      <w:r>
+        <w:rPr>
+          <w:rFonts w:ascii="Consolas" w:eastAsia="Times New Roman" w:hAnsi="Consolas" w:cs="Times New Roman"/>
+          <w:color w:val="569CD6"/>
+          <w:sz w:val="21"/>
+          <w:szCs w:val="21"/>
+          <w:lang w:eastAsia="en-IN"/>
+        </w:rPr>
+        <w:t>class</w:t>
+      </w:r>
+      <w:proofErr w:type="gramEnd"/>
+      <w:r>
+        <w:rPr>
+          <w:rFonts w:ascii="Consolas" w:eastAsia="Times New Roman" w:hAnsi="Consolas" w:cs="Times New Roman"/>
+          <w:color w:val="D4D4D4"/>
+          <w:sz w:val="21"/>
+          <w:szCs w:val="21"/>
+          <w:lang w:eastAsia="en-IN"/>
+        </w:rPr>
+        <w:t xml:space="preserve"> </w:t>
+      </w:r>
+      <w:r>
+        <w:rPr>
+          <w:rFonts w:ascii="Consolas" w:eastAsia="Times New Roman" w:hAnsi="Consolas" w:cs="Times New Roman"/>
+          <w:color w:val="4EC9B0"/>
+          <w:sz w:val="21"/>
+          <w:szCs w:val="21"/>
+          <w:lang w:eastAsia="en-IN"/>
+        </w:rPr>
+        <w:t>Program</w:t>
+      </w:r>
+    </w:p>
+    <w:p>
+      <w:pPr>
+        <w:shd w:val="clear" w:color="auto" w:fill="1E1E1E"/>
+        <w:spacing w:after="0" w:line="285" w:lineRule="atLeast"/>
+        <w:rPr>
+          <w:rFonts w:ascii="Consolas" w:eastAsia="Times New Roman" w:hAnsi="Consolas" w:cs="Times New Roman"/>
+          <w:color w:val="D4D4D4"/>
+          <w:sz w:val="21"/>
+          <w:szCs w:val="21"/>
+          <w:lang w:eastAsia="en-IN"/>
+        </w:rPr>
+      </w:pPr>
+      <w:r>
+        <w:rPr>
+          <w:rFonts w:ascii="Consolas" w:eastAsia="Times New Roman" w:hAnsi="Consolas" w:cs="Times New Roman"/>
+          <w:color w:val="D4D4D4"/>
+          <w:sz w:val="21"/>
+          <w:szCs w:val="21"/>
+          <w:lang w:eastAsia="en-IN"/>
+        </w:rPr>
+        <w:t>    {</w:t>
+      </w:r>
+    </w:p>
+    <w:p>
+      <w:pPr>
+        <w:shd w:val="clear" w:color="auto" w:fill="1E1E1E"/>
+        <w:spacing w:after="0" w:line="285" w:lineRule="atLeast"/>
+        <w:rPr>
+          <w:rFonts w:ascii="Consolas" w:eastAsia="Times New Roman" w:hAnsi="Consolas" w:cs="Times New Roman"/>
+          <w:color w:val="D4D4D4"/>
+          <w:sz w:val="21"/>
+          <w:szCs w:val="21"/>
+          <w:lang w:eastAsia="en-IN"/>
+        </w:rPr>
+      </w:pPr>
+      <w:r>
+        <w:rPr>
+          <w:rFonts w:ascii="Consolas" w:eastAsia="Times New Roman" w:hAnsi="Consolas" w:cs="Times New Roman"/>
+          <w:color w:val="D4D4D4"/>
+          <w:sz w:val="21"/>
+          <w:szCs w:val="21"/>
+          <w:lang w:eastAsia="en-IN"/>
+        </w:rPr>
+        <w:t xml:space="preserve">        </w:t>
+      </w:r>
+      <w:proofErr w:type="gramStart"/>
+      <w:r>
+        <w:rPr>
+          <w:rFonts w:ascii="Consolas" w:eastAsia="Times New Roman" w:hAnsi="Consolas" w:cs="Times New Roman"/>
+          <w:color w:val="569CD6"/>
+          <w:sz w:val="21"/>
+          <w:szCs w:val="21"/>
+          <w:lang w:eastAsia="en-IN"/>
+        </w:rPr>
+        <w:t>static</w:t>
+      </w:r>
+      <w:proofErr w:type="gramEnd"/>
+      <w:r>
+        <w:rPr>
+          <w:rFonts w:ascii="Consolas" w:eastAsia="Times New Roman" w:hAnsi="Consolas" w:cs="Times New Roman"/>
+          <w:color w:val="D4D4D4"/>
+          <w:sz w:val="21"/>
+          <w:szCs w:val="21"/>
+          <w:lang w:eastAsia="en-IN"/>
+        </w:rPr>
+        <w:t xml:space="preserve"> </w:t>
+      </w:r>
+      <w:r>
+        <w:rPr>
+          <w:rFonts w:ascii="Consolas" w:eastAsia="Times New Roman" w:hAnsi="Consolas" w:cs="Times New Roman"/>
+          <w:color w:val="569CD6"/>
+          <w:sz w:val="21"/>
+          <w:szCs w:val="21"/>
+          <w:lang w:eastAsia="en-IN"/>
+        </w:rPr>
+        <w:t>void</w:t>
+      </w:r>
+      <w:r>
+        <w:rPr>
+          <w:rFonts w:ascii="Consolas" w:eastAsia="Times New Roman" w:hAnsi="Consolas" w:cs="Times New Roman"/>
+          <w:color w:val="D4D4D4"/>
+          <w:sz w:val="21"/>
+          <w:szCs w:val="21"/>
+          <w:lang w:eastAsia="en-IN"/>
+        </w:rPr>
+        <w:t xml:space="preserve"> </w:t>
+      </w:r>
+      <w:r>
+        <w:rPr>
+          <w:rFonts w:ascii="Consolas" w:eastAsia="Times New Roman" w:hAnsi="Consolas" w:cs="Times New Roman"/>
+          <w:color w:val="DCDCAA"/>
+          <w:sz w:val="21"/>
+          <w:szCs w:val="21"/>
+          <w:lang w:eastAsia="en-IN"/>
+        </w:rPr>
+        <w:t>Main</w:t>
+      </w:r>
+      <w:r>
+        <w:rPr>
+          <w:rFonts w:ascii="Consolas" w:eastAsia="Times New Roman" w:hAnsi="Consolas" w:cs="Times New Roman"/>
+          <w:color w:val="D4D4D4"/>
+          <w:sz w:val="21"/>
+          <w:szCs w:val="21"/>
+          <w:lang w:eastAsia="en-IN"/>
+        </w:rPr>
+        <w:t>(</w:t>
+      </w:r>
+      <w:r>
+        <w:rPr>
+          <w:rFonts w:ascii="Consolas" w:eastAsia="Times New Roman" w:hAnsi="Consolas" w:cs="Times New Roman"/>
+          <w:color w:val="569CD6"/>
+          <w:sz w:val="21"/>
+          <w:szCs w:val="21"/>
+          <w:lang w:eastAsia="en-IN"/>
+        </w:rPr>
+        <w:t>string</w:t>
+      </w:r>
+      <w:r>
+        <w:rPr>
+          <w:rFonts w:ascii="Consolas" w:eastAsia="Times New Roman" w:hAnsi="Consolas" w:cs="Times New Roman"/>
+          <w:color w:val="D4D4D4"/>
+          <w:sz w:val="21"/>
+          <w:szCs w:val="21"/>
+          <w:lang w:eastAsia="en-IN"/>
+        </w:rPr>
+        <w:t xml:space="preserve">[] </w:t>
+      </w:r>
+      <w:proofErr w:type="spellStart"/>
+      <w:r>
+        <w:rPr>
+          <w:rFonts w:ascii="Consolas" w:eastAsia="Times New Roman" w:hAnsi="Consolas" w:cs="Times New Roman"/>
+          <w:color w:val="9CDCFE"/>
+          <w:sz w:val="21"/>
+          <w:szCs w:val="21"/>
+          <w:lang w:eastAsia="en-IN"/>
+        </w:rPr>
+        <w:t>args</w:t>
+      </w:r>
+      <w:proofErr w:type="spellEnd"/>
+      <w:r>
+        <w:rPr>
+          <w:rFonts w:ascii="Consolas" w:eastAsia="Times New Roman" w:hAnsi="Consolas" w:cs="Times New Roman"/>
+          <w:color w:val="D4D4D4"/>
+          <w:sz w:val="21"/>
+          <w:szCs w:val="21"/>
+          <w:lang w:eastAsia="en-IN"/>
+        </w:rPr>
+        <w:t>)</w:t>
+      </w:r>
+    </w:p>
+    <w:p>
+      <w:pPr>
+        <w:shd w:val="clear" w:color="auto" w:fill="1E1E1E"/>
+        <w:spacing w:after="0" w:line="285" w:lineRule="atLeast"/>
+        <w:rPr>
+          <w:rFonts w:ascii="Consolas" w:eastAsia="Times New Roman" w:hAnsi="Consolas" w:cs="Times New Roman"/>
+          <w:color w:val="D4D4D4"/>
+          <w:sz w:val="21"/>
+          <w:szCs w:val="21"/>
+          <w:lang w:eastAsia="en-IN"/>
+        </w:rPr>
+      </w:pPr>
+      <w:r>
+        <w:rPr>
+          <w:rFonts w:ascii="Consolas" w:eastAsia="Times New Roman" w:hAnsi="Consolas" w:cs="Times New Roman"/>
+          <w:color w:val="D4D4D4"/>
+          <w:sz w:val="21"/>
+          <w:szCs w:val="21"/>
+          <w:lang w:eastAsia="en-IN"/>
+        </w:rPr>
+        <w:t>        {</w:t>
+      </w:r>
+    </w:p>
+    <w:p>
+      <w:pPr>
+        <w:shd w:val="clear" w:color="auto" w:fill="1E1E1E"/>
+        <w:spacing w:after="0" w:line="285" w:lineRule="atLeast"/>
+        <w:rPr>
+          <w:rFonts w:ascii="Consolas" w:eastAsia="Times New Roman" w:hAnsi="Consolas" w:cs="Times New Roman"/>
+          <w:color w:val="D4D4D4"/>
+          <w:sz w:val="21"/>
+          <w:szCs w:val="21"/>
+          <w:lang w:eastAsia="en-IN"/>
+        </w:rPr>
+      </w:pPr>
+      <w:r>
+        <w:rPr>
+          <w:rFonts w:ascii="Consolas" w:eastAsia="Times New Roman" w:hAnsi="Consolas" w:cs="Times New Roman"/>
+          <w:color w:val="D4D4D4"/>
+          <w:sz w:val="21"/>
+          <w:szCs w:val="21"/>
+          <w:lang w:eastAsia="en-IN"/>
+        </w:rPr>
+        <w:t>           </w:t>
+      </w:r>
+      <w:r>
+        <w:rPr>
+          <w:rFonts w:ascii="Consolas" w:eastAsia="Times New Roman" w:hAnsi="Consolas" w:cs="Times New Roman"/>
+          <w:color w:val="6A9955"/>
+          <w:sz w:val="21"/>
+          <w:szCs w:val="21"/>
+          <w:lang w:eastAsia="en-IN"/>
+        </w:rPr>
+        <w:t>// How to take input from user</w:t>
+      </w:r>
+    </w:p>
+    <w:p>
+      <w:pPr>
+        <w:shd w:val="clear" w:color="auto" w:fill="1E1E1E"/>
+        <w:spacing w:after="0" w:line="285" w:lineRule="atLeast"/>
+        <w:rPr>
+          <w:rFonts w:ascii="Consolas" w:eastAsia="Times New Roman" w:hAnsi="Consolas" w:cs="Times New Roman"/>
+          <w:color w:val="D4D4D4"/>
+          <w:sz w:val="21"/>
+          <w:szCs w:val="21"/>
+          <w:lang w:eastAsia="en-IN"/>
+        </w:rPr>
+      </w:pPr>
+      <w:r>
+        <w:rPr>
+          <w:rFonts w:ascii="Consolas" w:eastAsia="Times New Roman" w:hAnsi="Consolas" w:cs="Times New Roman"/>
+          <w:color w:val="D4D4D4"/>
+          <w:sz w:val="21"/>
+          <w:szCs w:val="21"/>
+          <w:lang w:eastAsia="en-IN"/>
+        </w:rPr>
+        <w:t>             </w:t>
+      </w:r>
+      <w:r>
+        <w:rPr>
+          <w:rFonts w:ascii="Consolas" w:eastAsia="Times New Roman" w:hAnsi="Consolas" w:cs="Times New Roman"/>
+          <w:color w:val="6A9955"/>
+          <w:sz w:val="21"/>
+          <w:szCs w:val="21"/>
+          <w:lang w:eastAsia="en-IN"/>
+        </w:rPr>
+        <w:t xml:space="preserve">// </w:t>
+      </w:r>
+      <w:proofErr w:type="spellStart"/>
+      <w:proofErr w:type="gramStart"/>
+      <w:r>
+        <w:rPr>
+          <w:rFonts w:ascii="Consolas" w:eastAsia="Times New Roman" w:hAnsi="Consolas" w:cs="Times New Roman"/>
+          <w:color w:val="6A9955"/>
+          <w:sz w:val="21"/>
+          <w:szCs w:val="21"/>
+          <w:lang w:eastAsia="en-IN"/>
+        </w:rPr>
+        <w:t>Console.ReadLine</w:t>
+      </w:r>
+      <w:proofErr w:type="spellEnd"/>
+      <w:r>
+        <w:rPr>
+          <w:rFonts w:ascii="Consolas" w:eastAsia="Times New Roman" w:hAnsi="Consolas" w:cs="Times New Roman"/>
+          <w:color w:val="6A9955"/>
+          <w:sz w:val="21"/>
+          <w:szCs w:val="21"/>
+          <w:lang w:eastAsia="en-IN"/>
+        </w:rPr>
+        <w:t>(</w:t>
+      </w:r>
+      <w:proofErr w:type="gramEnd"/>
+      <w:r>
+        <w:rPr>
+          <w:rFonts w:ascii="Consolas" w:eastAsia="Times New Roman" w:hAnsi="Consolas" w:cs="Times New Roman"/>
+          <w:color w:val="6A9955"/>
+          <w:sz w:val="21"/>
+          <w:szCs w:val="21"/>
+          <w:lang w:eastAsia="en-IN"/>
+        </w:rPr>
+        <w:t>);</w:t>
+      </w:r>
+    </w:p>
+    <w:p>
+      <w:pPr>
+        <w:shd w:val="clear" w:color="auto" w:fill="1E1E1E"/>
+        <w:spacing w:after="0" w:line="285" w:lineRule="atLeast"/>
+        <w:rPr>
+          <w:rFonts w:ascii="Consolas" w:eastAsia="Times New Roman" w:hAnsi="Consolas" w:cs="Times New Roman"/>
+          <w:color w:val="D4D4D4"/>
+          <w:sz w:val="21"/>
+          <w:szCs w:val="21"/>
+          <w:lang w:eastAsia="en-IN"/>
+        </w:rPr>
+      </w:pPr>
+      <w:r>
+        <w:rPr>
+          <w:rFonts w:ascii="Consolas" w:eastAsia="Times New Roman" w:hAnsi="Consolas" w:cs="Times New Roman"/>
+          <w:color w:val="D4D4D4"/>
+          <w:sz w:val="21"/>
+          <w:szCs w:val="21"/>
+          <w:lang w:eastAsia="en-IN"/>
+        </w:rPr>
+        <w:t>             </w:t>
+      </w:r>
+      <w:proofErr w:type="spellStart"/>
+      <w:proofErr w:type="gramStart"/>
+      <w:r>
+        <w:rPr>
+          <w:rFonts w:ascii="Consolas" w:eastAsia="Times New Roman" w:hAnsi="Consolas" w:cs="Times New Roman"/>
+          <w:color w:val="569CD6"/>
+          <w:sz w:val="21"/>
+          <w:szCs w:val="21"/>
+          <w:lang w:eastAsia="en-IN"/>
+        </w:rPr>
+        <w:t>int</w:t>
+      </w:r>
+      <w:proofErr w:type="spellEnd"/>
+      <w:proofErr w:type="gramEnd"/>
+      <w:r>
+        <w:rPr>
+          <w:rFonts w:ascii="Consolas" w:eastAsia="Times New Roman" w:hAnsi="Consolas" w:cs="Times New Roman"/>
+          <w:color w:val="D4D4D4"/>
+          <w:sz w:val="21"/>
+          <w:szCs w:val="21"/>
+          <w:lang w:eastAsia="en-IN"/>
+        </w:rPr>
+        <w:t xml:space="preserve"> </w:t>
+      </w:r>
+      <w:r>
+        <w:rPr>
+          <w:rFonts w:ascii="Consolas" w:eastAsia="Times New Roman" w:hAnsi="Consolas" w:cs="Times New Roman"/>
+          <w:color w:val="9CDCFE"/>
+          <w:sz w:val="21"/>
+          <w:szCs w:val="21"/>
+          <w:lang w:eastAsia="en-IN"/>
+        </w:rPr>
+        <w:t>num1</w:t>
+      </w:r>
+      <w:r>
+        <w:rPr>
+          <w:rFonts w:ascii="Consolas" w:eastAsia="Times New Roman" w:hAnsi="Consolas" w:cs="Times New Roman"/>
+          <w:color w:val="D4D4D4"/>
+          <w:sz w:val="21"/>
+          <w:szCs w:val="21"/>
+          <w:lang w:eastAsia="en-IN"/>
+        </w:rPr>
+        <w:t xml:space="preserve">, </w:t>
+      </w:r>
+      <w:r>
+        <w:rPr>
+          <w:rFonts w:ascii="Consolas" w:eastAsia="Times New Roman" w:hAnsi="Consolas" w:cs="Times New Roman"/>
+          <w:color w:val="9CDCFE"/>
+          <w:sz w:val="21"/>
+          <w:szCs w:val="21"/>
+          <w:lang w:eastAsia="en-IN"/>
+        </w:rPr>
+        <w:t>num2</w:t>
+      </w:r>
+      <w:r>
+        <w:rPr>
+          <w:rFonts w:ascii="Consolas" w:eastAsia="Times New Roman" w:hAnsi="Consolas" w:cs="Times New Roman"/>
+          <w:color w:val="D4D4D4"/>
+          <w:sz w:val="21"/>
+          <w:szCs w:val="21"/>
+          <w:lang w:eastAsia="en-IN"/>
+        </w:rPr>
+        <w:t>;</w:t>
+      </w:r>
+    </w:p>
+    <w:p>
+      <w:pPr>
+        <w:shd w:val="clear" w:color="auto" w:fill="1E1E1E"/>
+        <w:spacing w:after="0" w:line="285" w:lineRule="atLeast"/>
+        <w:rPr>
+          <w:rFonts w:ascii="Consolas" w:eastAsia="Times New Roman" w:hAnsi="Consolas" w:cs="Times New Roman"/>
+          <w:color w:val="D4D4D4"/>
+          <w:sz w:val="21"/>
+          <w:szCs w:val="21"/>
+          <w:lang w:eastAsia="en-IN"/>
+        </w:rPr>
+      </w:pPr>
+      <w:r>
+        <w:rPr>
+          <w:rFonts w:ascii="Consolas" w:eastAsia="Times New Roman" w:hAnsi="Consolas" w:cs="Times New Roman"/>
+          <w:color w:val="D4D4D4"/>
+          <w:sz w:val="21"/>
+          <w:szCs w:val="21"/>
+          <w:lang w:eastAsia="en-IN"/>
+        </w:rPr>
+        <w:t>             </w:t>
+      </w:r>
+      <w:proofErr w:type="spellStart"/>
+      <w:proofErr w:type="gramStart"/>
+      <w:r>
+        <w:rPr>
+          <w:rFonts w:ascii="Consolas" w:eastAsia="Times New Roman" w:hAnsi="Consolas" w:cs="Times New Roman"/>
+          <w:color w:val="9CDCFE"/>
+          <w:sz w:val="21"/>
+          <w:szCs w:val="21"/>
+          <w:lang w:eastAsia="en-IN"/>
+        </w:rPr>
+        <w:t>Console</w:t>
+      </w:r>
+      <w:r>
+        <w:rPr>
+          <w:rFonts w:ascii="Consolas" w:eastAsia="Times New Roman" w:hAnsi="Consolas" w:cs="Times New Roman"/>
+          <w:color w:val="D4D4D4"/>
+          <w:sz w:val="21"/>
+          <w:szCs w:val="21"/>
+          <w:lang w:eastAsia="en-IN"/>
+        </w:rPr>
+        <w:t>.</w:t>
+      </w:r>
+      <w:r>
+        <w:rPr>
+          <w:rFonts w:ascii="Consolas" w:eastAsia="Times New Roman" w:hAnsi="Consolas" w:cs="Times New Roman"/>
+          <w:color w:val="DCDCAA"/>
+          <w:sz w:val="21"/>
+          <w:szCs w:val="21"/>
+          <w:lang w:eastAsia="en-IN"/>
+        </w:rPr>
+        <w:t>WriteLine</w:t>
+      </w:r>
+      <w:proofErr w:type="spellEnd"/>
+      <w:r>
+        <w:rPr>
+          <w:rFonts w:ascii="Consolas" w:eastAsia="Times New Roman" w:hAnsi="Consolas" w:cs="Times New Roman"/>
+          <w:color w:val="D4D4D4"/>
+          <w:sz w:val="21"/>
+          <w:szCs w:val="21"/>
+          <w:lang w:eastAsia="en-IN"/>
+        </w:rPr>
+        <w:t>(</w:t>
+      </w:r>
+      <w:proofErr w:type="gramEnd"/>
+      <w:r>
+        <w:rPr>
+          <w:rFonts w:ascii="Consolas" w:eastAsia="Times New Roman" w:hAnsi="Consolas" w:cs="Times New Roman"/>
+          <w:color w:val="CE9178"/>
+          <w:sz w:val="21"/>
+          <w:szCs w:val="21"/>
+          <w:lang w:eastAsia="en-IN"/>
+        </w:rPr>
+        <w:t>"Enter Num1"</w:t>
+      </w:r>
+      <w:r>
+        <w:rPr>
+          <w:rFonts w:ascii="Consolas" w:eastAsia="Times New Roman" w:hAnsi="Consolas" w:cs="Times New Roman"/>
+          <w:color w:val="D4D4D4"/>
+          <w:sz w:val="21"/>
+          <w:szCs w:val="21"/>
+          <w:lang w:eastAsia="en-IN"/>
+        </w:rPr>
+        <w:t>);</w:t>
+      </w:r>
+    </w:p>
+    <w:p>
+      <w:pPr>
+        <w:shd w:val="clear" w:color="auto" w:fill="1E1E1E"/>
+        <w:spacing w:after="0" w:line="285" w:lineRule="atLeast"/>
+        <w:rPr>
+          <w:rFonts w:ascii="Consolas" w:eastAsia="Times New Roman" w:hAnsi="Consolas" w:cs="Times New Roman"/>
+          <w:color w:val="D4D4D4"/>
+          <w:sz w:val="21"/>
+          <w:szCs w:val="21"/>
+          <w:lang w:eastAsia="en-IN"/>
+        </w:rPr>
+      </w:pPr>
+      <w:r>
+        <w:rPr>
+          <w:rFonts w:ascii="Consolas" w:eastAsia="Times New Roman" w:hAnsi="Consolas" w:cs="Times New Roman"/>
+          <w:color w:val="D4D4D4"/>
+          <w:sz w:val="21"/>
+          <w:szCs w:val="21"/>
+          <w:lang w:eastAsia="en-IN"/>
+        </w:rPr>
+        <w:t>             </w:t>
+      </w:r>
+      <w:r>
+        <w:rPr>
+          <w:rFonts w:ascii="Consolas" w:eastAsia="Times New Roman" w:hAnsi="Consolas" w:cs="Times New Roman"/>
+          <w:color w:val="6A9955"/>
+          <w:sz w:val="21"/>
+          <w:szCs w:val="21"/>
+          <w:lang w:eastAsia="en-IN"/>
+        </w:rPr>
+        <w:t>// 0 -255</w:t>
+      </w:r>
+    </w:p>
+    <w:p>
+      <w:pPr>
+        <w:shd w:val="clear" w:color="auto" w:fill="1E1E1E"/>
+        <w:spacing w:after="0" w:line="285" w:lineRule="atLeast"/>
+        <w:rPr>
+          <w:rFonts w:ascii="Consolas" w:eastAsia="Times New Roman" w:hAnsi="Consolas" w:cs="Times New Roman"/>
+          <w:color w:val="D4D4D4"/>
+          <w:sz w:val="21"/>
+          <w:szCs w:val="21"/>
+          <w:lang w:eastAsia="en-IN"/>
+        </w:rPr>
+      </w:pPr>
+      <w:r>
+        <w:rPr>
+          <w:rFonts w:ascii="Consolas" w:eastAsia="Times New Roman" w:hAnsi="Consolas" w:cs="Times New Roman"/>
+          <w:color w:val="D4D4D4"/>
+          <w:sz w:val="21"/>
+          <w:szCs w:val="21"/>
+          <w:lang w:eastAsia="en-IN"/>
+        </w:rPr>
+        <w:t>             </w:t>
+      </w:r>
+      <w:r>
+        <w:rPr>
+          <w:rFonts w:ascii="Consolas" w:eastAsia="Times New Roman" w:hAnsi="Consolas" w:cs="Times New Roman"/>
+          <w:color w:val="9CDCFE"/>
+          <w:sz w:val="21"/>
+          <w:szCs w:val="21"/>
+          <w:lang w:eastAsia="en-IN"/>
+        </w:rPr>
+        <w:t>num1</w:t>
+      </w:r>
+      <w:r>
+        <w:rPr>
+          <w:rFonts w:ascii="Consolas" w:eastAsia="Times New Roman" w:hAnsi="Consolas" w:cs="Times New Roman"/>
+          <w:color w:val="D4D4D4"/>
+          <w:sz w:val="21"/>
+          <w:szCs w:val="21"/>
+          <w:lang w:eastAsia="en-IN"/>
+        </w:rPr>
+        <w:t xml:space="preserve"> = </w:t>
+      </w:r>
+      <w:proofErr w:type="spellStart"/>
+      <w:proofErr w:type="gramStart"/>
+      <w:r>
+        <w:rPr>
+          <w:rFonts w:ascii="Consolas" w:eastAsia="Times New Roman" w:hAnsi="Consolas" w:cs="Times New Roman"/>
+          <w:color w:val="9CDCFE"/>
+          <w:sz w:val="21"/>
+          <w:szCs w:val="21"/>
+          <w:lang w:eastAsia="en-IN"/>
+        </w:rPr>
+        <w:t>Byte</w:t>
+      </w:r>
+      <w:r>
+        <w:rPr>
+          <w:rFonts w:ascii="Consolas" w:eastAsia="Times New Roman" w:hAnsi="Consolas" w:cs="Times New Roman"/>
+          <w:color w:val="D4D4D4"/>
+          <w:sz w:val="21"/>
+          <w:szCs w:val="21"/>
+          <w:lang w:eastAsia="en-IN"/>
+        </w:rPr>
+        <w:t>.</w:t>
+      </w:r>
+      <w:r>
+        <w:rPr>
+          <w:rFonts w:ascii="Consolas" w:eastAsia="Times New Roman" w:hAnsi="Consolas" w:cs="Times New Roman"/>
+          <w:color w:val="DCDCAA"/>
+          <w:sz w:val="21"/>
+          <w:szCs w:val="21"/>
+          <w:lang w:eastAsia="en-IN"/>
+        </w:rPr>
+        <w:t>Parse</w:t>
+      </w:r>
+      <w:proofErr w:type="spellEnd"/>
+      <w:r>
+        <w:rPr>
+          <w:rFonts w:ascii="Consolas" w:eastAsia="Times New Roman" w:hAnsi="Consolas" w:cs="Times New Roman"/>
+          <w:color w:val="D4D4D4"/>
+          <w:sz w:val="21"/>
+          <w:szCs w:val="21"/>
+          <w:lang w:eastAsia="en-IN"/>
+        </w:rPr>
+        <w:t>(</w:t>
+      </w:r>
+      <w:proofErr w:type="spellStart"/>
+      <w:proofErr w:type="gramEnd"/>
+      <w:r>
+        <w:rPr>
+          <w:rFonts w:ascii="Consolas" w:eastAsia="Times New Roman" w:hAnsi="Consolas" w:cs="Times New Roman"/>
+          <w:color w:val="9CDCFE"/>
+          <w:sz w:val="21"/>
+          <w:szCs w:val="21"/>
+          <w:lang w:eastAsia="en-IN"/>
+        </w:rPr>
+        <w:t>Console</w:t>
+      </w:r>
+      <w:r>
+        <w:rPr>
+          <w:rFonts w:ascii="Consolas" w:eastAsia="Times New Roman" w:hAnsi="Consolas" w:cs="Times New Roman"/>
+          <w:color w:val="D4D4D4"/>
+          <w:sz w:val="21"/>
+          <w:szCs w:val="21"/>
+          <w:lang w:eastAsia="en-IN"/>
+        </w:rPr>
+        <w:t>.</w:t>
+      </w:r>
+      <w:r>
+        <w:rPr>
+          <w:rFonts w:ascii="Consolas" w:eastAsia="Times New Roman" w:hAnsi="Consolas" w:cs="Times New Roman"/>
+          <w:color w:val="DCDCAA"/>
+          <w:sz w:val="21"/>
+          <w:szCs w:val="21"/>
+          <w:lang w:eastAsia="en-IN"/>
+        </w:rPr>
+        <w:t>ReadLine</w:t>
+      </w:r>
+      <w:proofErr w:type="spellEnd"/>
+      <w:r>
+        <w:rPr>
+          <w:rFonts w:ascii="Consolas" w:eastAsia="Times New Roman" w:hAnsi="Consolas" w:cs="Times New Roman"/>
+          <w:color w:val="D4D4D4"/>
+          <w:sz w:val="21"/>
+          <w:szCs w:val="21"/>
+          <w:lang w:eastAsia="en-IN"/>
+        </w:rPr>
+        <w:t>());</w:t>
+      </w:r>
+    </w:p>
+    <w:p>
+      <w:pPr>
+        <w:shd w:val="clear" w:color="auto" w:fill="1E1E1E"/>
+        <w:spacing w:after="0" w:line="285" w:lineRule="atLeast"/>
+        <w:rPr>
+          <w:rFonts w:ascii="Consolas" w:eastAsia="Times New Roman" w:hAnsi="Consolas" w:cs="Times New Roman"/>
+          <w:color w:val="D4D4D4"/>
+          <w:sz w:val="21"/>
+          <w:szCs w:val="21"/>
+          <w:lang w:eastAsia="en-IN"/>
+        </w:rPr>
+      </w:pPr>
+      <w:r>
+        <w:rPr>
+          <w:rFonts w:ascii="Consolas" w:eastAsia="Times New Roman" w:hAnsi="Consolas" w:cs="Times New Roman"/>
+          <w:color w:val="D4D4D4"/>
+          <w:sz w:val="21"/>
+          <w:szCs w:val="21"/>
+          <w:lang w:eastAsia="en-IN"/>
+        </w:rPr>
+        <w:t>             </w:t>
+      </w:r>
+      <w:proofErr w:type="spellStart"/>
+      <w:proofErr w:type="gramStart"/>
+      <w:r>
+        <w:rPr>
+          <w:rFonts w:ascii="Consolas" w:eastAsia="Times New Roman" w:hAnsi="Consolas" w:cs="Times New Roman"/>
+          <w:color w:val="9CDCFE"/>
+          <w:sz w:val="21"/>
+          <w:szCs w:val="21"/>
+          <w:lang w:eastAsia="en-IN"/>
+        </w:rPr>
+        <w:t>Console</w:t>
+      </w:r>
+      <w:r>
+        <w:rPr>
+          <w:rFonts w:ascii="Consolas" w:eastAsia="Times New Roman" w:hAnsi="Consolas" w:cs="Times New Roman"/>
+          <w:color w:val="D4D4D4"/>
+          <w:sz w:val="21"/>
+          <w:szCs w:val="21"/>
+          <w:lang w:eastAsia="en-IN"/>
+        </w:rPr>
+        <w:t>.</w:t>
+      </w:r>
+      <w:r>
+        <w:rPr>
+          <w:rFonts w:ascii="Consolas" w:eastAsia="Times New Roman" w:hAnsi="Consolas" w:cs="Times New Roman"/>
+          <w:color w:val="DCDCAA"/>
+          <w:sz w:val="21"/>
+          <w:szCs w:val="21"/>
+          <w:lang w:eastAsia="en-IN"/>
+        </w:rPr>
+        <w:t>WriteLine</w:t>
+      </w:r>
+      <w:proofErr w:type="spellEnd"/>
+      <w:r>
+        <w:rPr>
+          <w:rFonts w:ascii="Consolas" w:eastAsia="Times New Roman" w:hAnsi="Consolas" w:cs="Times New Roman"/>
+          <w:color w:val="D4D4D4"/>
+          <w:sz w:val="21"/>
+          <w:szCs w:val="21"/>
+          <w:lang w:eastAsia="en-IN"/>
+        </w:rPr>
+        <w:t>(</w:t>
+      </w:r>
+      <w:proofErr w:type="gramEnd"/>
+      <w:r>
+        <w:rPr>
+          <w:rFonts w:ascii="Consolas" w:eastAsia="Times New Roman" w:hAnsi="Consolas" w:cs="Times New Roman"/>
+          <w:color w:val="CE9178"/>
+          <w:sz w:val="21"/>
+          <w:szCs w:val="21"/>
+          <w:lang w:eastAsia="en-IN"/>
+        </w:rPr>
+        <w:t>"Enter Num2"</w:t>
+      </w:r>
+      <w:r>
+        <w:rPr>
+          <w:rFonts w:ascii="Consolas" w:eastAsia="Times New Roman" w:hAnsi="Consolas" w:cs="Times New Roman"/>
+          <w:color w:val="D4D4D4"/>
+          <w:sz w:val="21"/>
+          <w:szCs w:val="21"/>
+          <w:lang w:eastAsia="en-IN"/>
+        </w:rPr>
+        <w:t>);</w:t>
+      </w:r>
+    </w:p>
+    <w:p>
+      <w:pPr>
+        <w:shd w:val="clear" w:color="auto" w:fill="1E1E1E"/>
+        <w:spacing w:after="0" w:line="285" w:lineRule="atLeast"/>
+        <w:rPr>
+          <w:rFonts w:ascii="Consolas" w:eastAsia="Times New Roman" w:hAnsi="Consolas" w:cs="Times New Roman"/>
+          <w:color w:val="D4D4D4"/>
+          <w:sz w:val="21"/>
+          <w:szCs w:val="21"/>
+          <w:lang w:eastAsia="en-IN"/>
+        </w:rPr>
+      </w:pPr>
+      <w:r>
+        <w:rPr>
+          <w:rFonts w:ascii="Consolas" w:eastAsia="Times New Roman" w:hAnsi="Consolas" w:cs="Times New Roman"/>
+          <w:color w:val="D4D4D4"/>
+          <w:sz w:val="21"/>
+          <w:szCs w:val="21"/>
+          <w:lang w:eastAsia="en-IN"/>
+        </w:rPr>
+        <w:t>             </w:t>
+      </w:r>
+      <w:r>
+        <w:rPr>
+          <w:rFonts w:ascii="Consolas" w:eastAsia="Times New Roman" w:hAnsi="Consolas" w:cs="Times New Roman"/>
+          <w:color w:val="9CDCFE"/>
+          <w:sz w:val="21"/>
+          <w:szCs w:val="21"/>
+          <w:lang w:eastAsia="en-IN"/>
+        </w:rPr>
+        <w:t>num2</w:t>
+      </w:r>
+      <w:r>
+        <w:rPr>
+          <w:rFonts w:ascii="Consolas" w:eastAsia="Times New Roman" w:hAnsi="Consolas" w:cs="Times New Roman"/>
+          <w:color w:val="D4D4D4"/>
+          <w:sz w:val="21"/>
+          <w:szCs w:val="21"/>
+          <w:lang w:eastAsia="en-IN"/>
+        </w:rPr>
+        <w:t xml:space="preserve"> = </w:t>
+      </w:r>
+      <w:proofErr w:type="spellStart"/>
+      <w:proofErr w:type="gramStart"/>
+      <w:r>
+        <w:rPr>
+          <w:rFonts w:ascii="Consolas" w:eastAsia="Times New Roman" w:hAnsi="Consolas" w:cs="Times New Roman"/>
+          <w:color w:val="9CDCFE"/>
+          <w:sz w:val="21"/>
+          <w:szCs w:val="21"/>
+          <w:lang w:eastAsia="en-IN"/>
+        </w:rPr>
+        <w:t>Convert</w:t>
+      </w:r>
+      <w:r>
+        <w:rPr>
+          <w:rFonts w:ascii="Consolas" w:eastAsia="Times New Roman" w:hAnsi="Consolas" w:cs="Times New Roman"/>
+          <w:color w:val="D4D4D4"/>
+          <w:sz w:val="21"/>
+          <w:szCs w:val="21"/>
+          <w:lang w:eastAsia="en-IN"/>
+        </w:rPr>
+        <w:t>.</w:t>
+      </w:r>
+      <w:r>
+        <w:rPr>
+          <w:rFonts w:ascii="Consolas" w:eastAsia="Times New Roman" w:hAnsi="Consolas" w:cs="Times New Roman"/>
+          <w:color w:val="DCDCAA"/>
+          <w:sz w:val="21"/>
+          <w:szCs w:val="21"/>
+          <w:lang w:eastAsia="en-IN"/>
+        </w:rPr>
+        <w:t>ToByte</w:t>
+      </w:r>
+      <w:proofErr w:type="spellEnd"/>
+      <w:r>
+        <w:rPr>
+          <w:rFonts w:ascii="Consolas" w:eastAsia="Times New Roman" w:hAnsi="Consolas" w:cs="Times New Roman"/>
+          <w:color w:val="D4D4D4"/>
+          <w:sz w:val="21"/>
+          <w:szCs w:val="21"/>
+          <w:lang w:eastAsia="en-IN"/>
+        </w:rPr>
+        <w:t>(</w:t>
+      </w:r>
+      <w:proofErr w:type="spellStart"/>
+      <w:proofErr w:type="gramEnd"/>
+      <w:r>
+        <w:rPr>
+          <w:rFonts w:ascii="Consolas" w:eastAsia="Times New Roman" w:hAnsi="Consolas" w:cs="Times New Roman"/>
+          <w:color w:val="9CDCFE"/>
+          <w:sz w:val="21"/>
+          <w:szCs w:val="21"/>
+          <w:lang w:eastAsia="en-IN"/>
+        </w:rPr>
+        <w:t>Console</w:t>
+      </w:r>
+      <w:r>
+        <w:rPr>
+          <w:rFonts w:ascii="Consolas" w:eastAsia="Times New Roman" w:hAnsi="Consolas" w:cs="Times New Roman"/>
+          <w:color w:val="D4D4D4"/>
+          <w:sz w:val="21"/>
+          <w:szCs w:val="21"/>
+          <w:lang w:eastAsia="en-IN"/>
+        </w:rPr>
+        <w:t>.</w:t>
+      </w:r>
+      <w:r>
+        <w:rPr>
+          <w:rFonts w:ascii="Consolas" w:eastAsia="Times New Roman" w:hAnsi="Consolas" w:cs="Times New Roman"/>
+          <w:color w:val="DCDCAA"/>
+          <w:sz w:val="21"/>
+          <w:szCs w:val="21"/>
+          <w:lang w:eastAsia="en-IN"/>
+        </w:rPr>
+        <w:t>ReadLine</w:t>
+      </w:r>
+      <w:proofErr w:type="spellEnd"/>
+      <w:r>
+        <w:rPr>
+          <w:rFonts w:ascii="Consolas" w:eastAsia="Times New Roman" w:hAnsi="Consolas" w:cs="Times New Roman"/>
+          <w:color w:val="D4D4D4"/>
+          <w:sz w:val="21"/>
+          <w:szCs w:val="21"/>
+          <w:lang w:eastAsia="en-IN"/>
+        </w:rPr>
+        <w:t>());</w:t>
+      </w:r>
+    </w:p>
+    <w:p>
+      <w:pPr>
+        <w:shd w:val="clear" w:color="auto" w:fill="1E1E1E"/>
+        <w:spacing w:after="0" w:line="285" w:lineRule="atLeast"/>
+        <w:rPr>
+          <w:rFonts w:ascii="Consolas" w:eastAsia="Times New Roman" w:hAnsi="Consolas" w:cs="Times New Roman"/>
+          <w:color w:val="D4D4D4"/>
+          <w:sz w:val="21"/>
+          <w:szCs w:val="21"/>
+          <w:lang w:eastAsia="en-IN"/>
+        </w:rPr>
+      </w:pPr>
+      <w:r>
+        <w:rPr>
+          <w:rFonts w:ascii="Consolas" w:eastAsia="Times New Roman" w:hAnsi="Consolas" w:cs="Times New Roman"/>
+          <w:color w:val="D4D4D4"/>
+          <w:sz w:val="21"/>
+          <w:szCs w:val="21"/>
+          <w:lang w:eastAsia="en-IN"/>
+        </w:rPr>
+        <w:t>             </w:t>
+      </w:r>
+      <w:proofErr w:type="spellStart"/>
+      <w:proofErr w:type="gramStart"/>
+      <w:r>
+        <w:rPr>
+          <w:rFonts w:ascii="Consolas" w:eastAsia="Times New Roman" w:hAnsi="Consolas" w:cs="Times New Roman"/>
+          <w:color w:val="9CDCFE"/>
+          <w:sz w:val="21"/>
+          <w:szCs w:val="21"/>
+          <w:lang w:eastAsia="en-IN"/>
+        </w:rPr>
+        <w:t>Console</w:t>
+      </w:r>
+      <w:r>
+        <w:rPr>
+          <w:rFonts w:ascii="Consolas" w:eastAsia="Times New Roman" w:hAnsi="Consolas" w:cs="Times New Roman"/>
+          <w:color w:val="D4D4D4"/>
+          <w:sz w:val="21"/>
+          <w:szCs w:val="21"/>
+          <w:lang w:eastAsia="en-IN"/>
+        </w:rPr>
+        <w:t>.</w:t>
+      </w:r>
+      <w:r>
+        <w:rPr>
+          <w:rFonts w:ascii="Consolas" w:eastAsia="Times New Roman" w:hAnsi="Consolas" w:cs="Times New Roman"/>
+          <w:color w:val="DCDCAA"/>
+          <w:sz w:val="21"/>
+          <w:szCs w:val="21"/>
+          <w:lang w:eastAsia="en-IN"/>
+        </w:rPr>
+        <w:t>WriteLine</w:t>
+      </w:r>
+      <w:proofErr w:type="spellEnd"/>
+      <w:r>
+        <w:rPr>
+          <w:rFonts w:ascii="Consolas" w:eastAsia="Times New Roman" w:hAnsi="Consolas" w:cs="Times New Roman"/>
+          <w:color w:val="D4D4D4"/>
+          <w:sz w:val="21"/>
+          <w:szCs w:val="21"/>
+          <w:lang w:eastAsia="en-IN"/>
+        </w:rPr>
+        <w:t>(</w:t>
+      </w:r>
+      <w:proofErr w:type="gramEnd"/>
+      <w:r>
+        <w:rPr>
+          <w:rFonts w:ascii="Consolas" w:eastAsia="Times New Roman" w:hAnsi="Consolas" w:cs="Times New Roman"/>
+          <w:color w:val="CE9178"/>
+          <w:sz w:val="21"/>
+          <w:szCs w:val="21"/>
+          <w:lang w:eastAsia="en-IN"/>
+        </w:rPr>
+        <w:t>"Sum of {0} and {1} is {2}"</w:t>
+      </w:r>
+      <w:r>
+        <w:rPr>
+          <w:rFonts w:ascii="Consolas" w:eastAsia="Times New Roman" w:hAnsi="Consolas" w:cs="Times New Roman"/>
+          <w:color w:val="D4D4D4"/>
+          <w:sz w:val="21"/>
+          <w:szCs w:val="21"/>
+          <w:lang w:eastAsia="en-IN"/>
+        </w:rPr>
+        <w:t xml:space="preserve">, </w:t>
+      </w:r>
+      <w:r>
+        <w:rPr>
+          <w:rFonts w:ascii="Consolas" w:eastAsia="Times New Roman" w:hAnsi="Consolas" w:cs="Times New Roman"/>
+          <w:color w:val="9CDCFE"/>
+          <w:sz w:val="21"/>
+          <w:szCs w:val="21"/>
+          <w:lang w:eastAsia="en-IN"/>
+        </w:rPr>
+        <w:t>num1</w:t>
+      </w:r>
+      <w:r>
+        <w:rPr>
+          <w:rFonts w:ascii="Consolas" w:eastAsia="Times New Roman" w:hAnsi="Consolas" w:cs="Times New Roman"/>
+          <w:color w:val="D4D4D4"/>
+          <w:sz w:val="21"/>
+          <w:szCs w:val="21"/>
+          <w:lang w:eastAsia="en-IN"/>
+        </w:rPr>
+        <w:t xml:space="preserve">, </w:t>
+      </w:r>
+      <w:r>
+        <w:rPr>
+          <w:rFonts w:ascii="Consolas" w:eastAsia="Times New Roman" w:hAnsi="Consolas" w:cs="Times New Roman"/>
+          <w:color w:val="9CDCFE"/>
+          <w:sz w:val="21"/>
+          <w:szCs w:val="21"/>
+          <w:lang w:eastAsia="en-IN"/>
+        </w:rPr>
+        <w:t>num2</w:t>
+      </w:r>
+      <w:r>
+        <w:rPr>
+          <w:rFonts w:ascii="Consolas" w:eastAsia="Times New Roman" w:hAnsi="Consolas" w:cs="Times New Roman"/>
+          <w:color w:val="D4D4D4"/>
+          <w:sz w:val="21"/>
+          <w:szCs w:val="21"/>
+          <w:lang w:eastAsia="en-IN"/>
+        </w:rPr>
+        <w:t>, (</w:t>
+      </w:r>
+      <w:r>
+        <w:rPr>
+          <w:rFonts w:ascii="Consolas" w:eastAsia="Times New Roman" w:hAnsi="Consolas" w:cs="Times New Roman"/>
+          <w:color w:val="9CDCFE"/>
+          <w:sz w:val="21"/>
+          <w:szCs w:val="21"/>
+          <w:lang w:eastAsia="en-IN"/>
+        </w:rPr>
+        <w:t>num1</w:t>
+      </w:r>
+      <w:r>
+        <w:rPr>
+          <w:rFonts w:ascii="Consolas" w:eastAsia="Times New Roman" w:hAnsi="Consolas" w:cs="Times New Roman"/>
+          <w:color w:val="D4D4D4"/>
+          <w:sz w:val="21"/>
+          <w:szCs w:val="21"/>
+          <w:lang w:eastAsia="en-IN"/>
+        </w:rPr>
+        <w:t>+</w:t>
+      </w:r>
+      <w:r>
+        <w:rPr>
+          <w:rFonts w:ascii="Consolas" w:eastAsia="Times New Roman" w:hAnsi="Consolas" w:cs="Times New Roman"/>
+          <w:color w:val="9CDCFE"/>
+          <w:sz w:val="21"/>
+          <w:szCs w:val="21"/>
+          <w:lang w:eastAsia="en-IN"/>
+        </w:rPr>
+        <w:t>num2</w:t>
+      </w:r>
+      <w:r>
+        <w:rPr>
+          <w:rFonts w:ascii="Consolas" w:eastAsia="Times New Roman" w:hAnsi="Consolas" w:cs="Times New Roman"/>
+          <w:color w:val="D4D4D4"/>
+          <w:sz w:val="21"/>
+          <w:szCs w:val="21"/>
+          <w:lang w:eastAsia="en-IN"/>
+        </w:rPr>
+        <w:t>));</w:t>
+      </w:r>
+    </w:p>
+    <w:p>
+      <w:pPr>
+        <w:shd w:val="clear" w:color="auto" w:fill="1E1E1E"/>
+        <w:spacing w:after="0" w:line="285" w:lineRule="atLeast"/>
+        <w:rPr>
+          <w:rFonts w:ascii="Consolas" w:eastAsia="Times New Roman" w:hAnsi="Consolas" w:cs="Times New Roman"/>
+          <w:color w:val="D4D4D4"/>
+          <w:sz w:val="21"/>
+          <w:szCs w:val="21"/>
+          <w:lang w:eastAsia="en-IN"/>
+        </w:rPr>
+      </w:pPr>
+      <w:r>
+        <w:rPr>
+          <w:rFonts w:ascii="Consolas" w:eastAsia="Times New Roman" w:hAnsi="Consolas" w:cs="Times New Roman"/>
+          <w:color w:val="D4D4D4"/>
+          <w:sz w:val="21"/>
+          <w:szCs w:val="21"/>
+          <w:lang w:eastAsia="en-IN"/>
+        </w:rPr>
+        <w:t>             </w:t>
+      </w:r>
+      <w:proofErr w:type="spellStart"/>
+      <w:proofErr w:type="gramStart"/>
+      <w:r>
+        <w:rPr>
+          <w:rFonts w:ascii="Consolas" w:eastAsia="Times New Roman" w:hAnsi="Consolas" w:cs="Times New Roman"/>
+          <w:color w:val="9CDCFE"/>
+          <w:sz w:val="21"/>
+          <w:szCs w:val="21"/>
+          <w:lang w:eastAsia="en-IN"/>
+        </w:rPr>
+        <w:t>Console</w:t>
+      </w:r>
+      <w:r>
+        <w:rPr>
+          <w:rFonts w:ascii="Consolas" w:eastAsia="Times New Roman" w:hAnsi="Consolas" w:cs="Times New Roman"/>
+          <w:color w:val="D4D4D4"/>
+          <w:sz w:val="21"/>
+          <w:szCs w:val="21"/>
+          <w:lang w:eastAsia="en-IN"/>
+        </w:rPr>
+        <w:t>.</w:t>
+      </w:r>
+      <w:r>
+        <w:rPr>
+          <w:rFonts w:ascii="Consolas" w:eastAsia="Times New Roman" w:hAnsi="Consolas" w:cs="Times New Roman"/>
+          <w:color w:val="DCDCAA"/>
+          <w:sz w:val="21"/>
+          <w:szCs w:val="21"/>
+          <w:lang w:eastAsia="en-IN"/>
+        </w:rPr>
+        <w:t>WriteLine</w:t>
+      </w:r>
+      <w:proofErr w:type="spellEnd"/>
+      <w:r>
+        <w:rPr>
+          <w:rFonts w:ascii="Consolas" w:eastAsia="Times New Roman" w:hAnsi="Consolas" w:cs="Times New Roman"/>
+          <w:color w:val="D4D4D4"/>
+          <w:sz w:val="21"/>
+          <w:szCs w:val="21"/>
+          <w:lang w:eastAsia="en-IN"/>
+        </w:rPr>
+        <w:t>(</w:t>
+      </w:r>
+      <w:proofErr w:type="gramEnd"/>
+      <w:r>
+        <w:rPr>
+          <w:rFonts w:ascii="Consolas" w:eastAsia="Times New Roman" w:hAnsi="Consolas" w:cs="Times New Roman"/>
+          <w:color w:val="CE9178"/>
+          <w:sz w:val="21"/>
+          <w:szCs w:val="21"/>
+          <w:lang w:eastAsia="en-IN"/>
+        </w:rPr>
+        <w:t>"Difference of {0} and {1} is {2}"</w:t>
+      </w:r>
+      <w:r>
+        <w:rPr>
+          <w:rFonts w:ascii="Consolas" w:eastAsia="Times New Roman" w:hAnsi="Consolas" w:cs="Times New Roman"/>
+          <w:color w:val="D4D4D4"/>
+          <w:sz w:val="21"/>
+          <w:szCs w:val="21"/>
+          <w:lang w:eastAsia="en-IN"/>
+        </w:rPr>
+        <w:t xml:space="preserve">, </w:t>
+      </w:r>
+      <w:r>
+        <w:rPr>
+          <w:rFonts w:ascii="Consolas" w:eastAsia="Times New Roman" w:hAnsi="Consolas" w:cs="Times New Roman"/>
+          <w:color w:val="9CDCFE"/>
+          <w:sz w:val="21"/>
+          <w:szCs w:val="21"/>
+          <w:lang w:eastAsia="en-IN"/>
+        </w:rPr>
+        <w:t>num1</w:t>
+      </w:r>
+      <w:r>
+        <w:rPr>
+          <w:rFonts w:ascii="Consolas" w:eastAsia="Times New Roman" w:hAnsi="Consolas" w:cs="Times New Roman"/>
+          <w:color w:val="D4D4D4"/>
+          <w:sz w:val="21"/>
+          <w:szCs w:val="21"/>
+          <w:lang w:eastAsia="en-IN"/>
+        </w:rPr>
+        <w:t xml:space="preserve">, </w:t>
+      </w:r>
+      <w:r>
+        <w:rPr>
+          <w:rFonts w:ascii="Consolas" w:eastAsia="Times New Roman" w:hAnsi="Consolas" w:cs="Times New Roman"/>
+          <w:color w:val="9CDCFE"/>
+          <w:sz w:val="21"/>
+          <w:szCs w:val="21"/>
+          <w:lang w:eastAsia="en-IN"/>
+        </w:rPr>
+        <w:t>num2</w:t>
+      </w:r>
+      <w:r>
+        <w:rPr>
+          <w:rFonts w:ascii="Consolas" w:eastAsia="Times New Roman" w:hAnsi="Consolas" w:cs="Times New Roman"/>
+          <w:color w:val="D4D4D4"/>
+          <w:sz w:val="21"/>
+          <w:szCs w:val="21"/>
+          <w:lang w:eastAsia="en-IN"/>
+        </w:rPr>
+        <w:t>, (</w:t>
+      </w:r>
+      <w:r>
+        <w:rPr>
+          <w:rFonts w:ascii="Consolas" w:eastAsia="Times New Roman" w:hAnsi="Consolas" w:cs="Times New Roman"/>
+          <w:color w:val="9CDCFE"/>
+          <w:sz w:val="21"/>
+          <w:szCs w:val="21"/>
+          <w:lang w:eastAsia="en-IN"/>
+        </w:rPr>
+        <w:t>num1</w:t>
+      </w:r>
+      <w:r>
+        <w:rPr>
+          <w:rFonts w:ascii="Consolas" w:eastAsia="Times New Roman" w:hAnsi="Consolas" w:cs="Times New Roman"/>
+          <w:color w:val="D4D4D4"/>
+          <w:sz w:val="21"/>
+          <w:szCs w:val="21"/>
+          <w:lang w:eastAsia="en-IN"/>
+        </w:rPr>
+        <w:t>-</w:t>
+      </w:r>
+      <w:r>
+        <w:rPr>
+          <w:rFonts w:ascii="Consolas" w:eastAsia="Times New Roman" w:hAnsi="Consolas" w:cs="Times New Roman"/>
+          <w:color w:val="9CDCFE"/>
+          <w:sz w:val="21"/>
+          <w:szCs w:val="21"/>
+          <w:lang w:eastAsia="en-IN"/>
+        </w:rPr>
+        <w:t>num2</w:t>
+      </w:r>
+      <w:r>
+        <w:rPr>
+          <w:rFonts w:ascii="Consolas" w:eastAsia="Times New Roman" w:hAnsi="Consolas" w:cs="Times New Roman"/>
+          <w:color w:val="D4D4D4"/>
+          <w:sz w:val="21"/>
+          <w:szCs w:val="21"/>
+          <w:lang w:eastAsia="en-IN"/>
+        </w:rPr>
+        <w:t>));</w:t>
+      </w:r>
+    </w:p>
+    <w:p>
+      <w:pPr>
+        <w:shd w:val="clear" w:color="auto" w:fill="1E1E1E"/>
+        <w:spacing w:after="0" w:line="285" w:lineRule="atLeast"/>
+        <w:rPr>
+          <w:rFonts w:ascii="Consolas" w:eastAsia="Times New Roman" w:hAnsi="Consolas" w:cs="Times New Roman"/>
+          <w:color w:val="D4D4D4"/>
+          <w:sz w:val="21"/>
+          <w:szCs w:val="21"/>
+          <w:lang w:eastAsia="en-IN"/>
+        </w:rPr>
+      </w:pPr>
+      <w:r>
+        <w:rPr>
+          <w:rFonts w:ascii="Consolas" w:eastAsia="Times New Roman" w:hAnsi="Consolas" w:cs="Times New Roman"/>
+          <w:color w:val="D4D4D4"/>
+          <w:sz w:val="21"/>
+          <w:szCs w:val="21"/>
+          <w:lang w:eastAsia="en-IN"/>
+        </w:rPr>
+        <w:t>             </w:t>
+      </w:r>
+      <w:proofErr w:type="gramStart"/>
+      <w:r>
+        <w:rPr>
+          <w:rFonts w:ascii="Consolas" w:eastAsia="Times New Roman" w:hAnsi="Consolas" w:cs="Times New Roman"/>
+          <w:color w:val="DCDCAA"/>
+          <w:sz w:val="21"/>
+          <w:szCs w:val="21"/>
+          <w:lang w:eastAsia="en-IN"/>
+        </w:rPr>
+        <w:t>Console</w:t>
+      </w:r>
+      <w:r>
+        <w:rPr>
+          <w:rFonts w:ascii="Consolas" w:eastAsia="Times New Roman" w:hAnsi="Consolas" w:cs="Times New Roman"/>
+          <w:color w:val="D4D4D4"/>
+          <w:sz w:val="21"/>
+          <w:szCs w:val="21"/>
+          <w:lang w:eastAsia="en-IN"/>
+        </w:rPr>
+        <w:t>(</w:t>
+      </w:r>
+      <w:proofErr w:type="gramEnd"/>
+      <w:r>
+        <w:rPr>
+          <w:rFonts w:ascii="Consolas" w:eastAsia="Times New Roman" w:hAnsi="Consolas" w:cs="Times New Roman"/>
+          <w:color w:val="CE9178"/>
+          <w:sz w:val="21"/>
+          <w:szCs w:val="21"/>
+          <w:lang w:eastAsia="en-IN"/>
+        </w:rPr>
+        <w:t>"Product of {0} and {1} is {2}"</w:t>
+      </w:r>
+      <w:r>
+        <w:rPr>
+          <w:rFonts w:ascii="Consolas" w:eastAsia="Times New Roman" w:hAnsi="Consolas" w:cs="Times New Roman"/>
+          <w:color w:val="D4D4D4"/>
+          <w:sz w:val="21"/>
+          <w:szCs w:val="21"/>
+          <w:lang w:eastAsia="en-IN"/>
+        </w:rPr>
+        <w:t xml:space="preserve">, </w:t>
+      </w:r>
+      <w:r>
+        <w:rPr>
+          <w:rFonts w:ascii="Consolas" w:eastAsia="Times New Roman" w:hAnsi="Consolas" w:cs="Times New Roman"/>
+          <w:color w:val="9CDCFE"/>
+          <w:sz w:val="21"/>
+          <w:szCs w:val="21"/>
+          <w:lang w:eastAsia="en-IN"/>
+        </w:rPr>
+        <w:t>num1</w:t>
+      </w:r>
+      <w:r>
+        <w:rPr>
+          <w:rFonts w:ascii="Consolas" w:eastAsia="Times New Roman" w:hAnsi="Consolas" w:cs="Times New Roman"/>
+          <w:color w:val="D4D4D4"/>
+          <w:sz w:val="21"/>
+          <w:szCs w:val="21"/>
+          <w:lang w:eastAsia="en-IN"/>
+        </w:rPr>
+        <w:t xml:space="preserve">, </w:t>
+      </w:r>
+      <w:r>
+        <w:rPr>
+          <w:rFonts w:ascii="Consolas" w:eastAsia="Times New Roman" w:hAnsi="Consolas" w:cs="Times New Roman"/>
+          <w:color w:val="9CDCFE"/>
+          <w:sz w:val="21"/>
+          <w:szCs w:val="21"/>
+          <w:lang w:eastAsia="en-IN"/>
+        </w:rPr>
+        <w:t>num2</w:t>
+      </w:r>
+      <w:r>
+        <w:rPr>
+          <w:rFonts w:ascii="Consolas" w:eastAsia="Times New Roman" w:hAnsi="Consolas" w:cs="Times New Roman"/>
+          <w:color w:val="D4D4D4"/>
+          <w:sz w:val="21"/>
+          <w:szCs w:val="21"/>
+          <w:lang w:eastAsia="en-IN"/>
+        </w:rPr>
+        <w:t>, (</w:t>
+      </w:r>
+      <w:r>
+        <w:rPr>
+          <w:rFonts w:ascii="Consolas" w:eastAsia="Times New Roman" w:hAnsi="Consolas" w:cs="Times New Roman"/>
+          <w:color w:val="9CDCFE"/>
+          <w:sz w:val="21"/>
+          <w:szCs w:val="21"/>
+          <w:lang w:eastAsia="en-IN"/>
+        </w:rPr>
+        <w:t>num1</w:t>
+      </w:r>
+      <w:r>
+        <w:rPr>
+          <w:rFonts w:ascii="Consolas" w:eastAsia="Times New Roman" w:hAnsi="Consolas" w:cs="Times New Roman"/>
+          <w:color w:val="D4D4D4"/>
+          <w:sz w:val="21"/>
+          <w:szCs w:val="21"/>
+          <w:lang w:eastAsia="en-IN"/>
+        </w:rPr>
+        <w:t>*</w:t>
+      </w:r>
+      <w:r>
+        <w:rPr>
+          <w:rFonts w:ascii="Consolas" w:eastAsia="Times New Roman" w:hAnsi="Consolas" w:cs="Times New Roman"/>
+          <w:color w:val="9CDCFE"/>
+          <w:sz w:val="21"/>
+          <w:szCs w:val="21"/>
+          <w:lang w:eastAsia="en-IN"/>
+        </w:rPr>
+        <w:t>num2</w:t>
+      </w:r>
+      <w:r>
+        <w:rPr>
+          <w:rFonts w:ascii="Consolas" w:eastAsia="Times New Roman" w:hAnsi="Consolas" w:cs="Times New Roman"/>
+          <w:color w:val="D4D4D4"/>
+          <w:sz w:val="21"/>
+          <w:szCs w:val="21"/>
+          <w:lang w:eastAsia="en-IN"/>
+        </w:rPr>
+        <w:t>));</w:t>
+      </w:r>
+    </w:p>
+    <w:p>
+      <w:pPr>
+        <w:shd w:val="clear" w:color="auto" w:fill="1E1E1E"/>
+        <w:spacing w:after="0" w:line="285" w:lineRule="atLeast"/>
+        <w:rPr>
+          <w:rFonts w:ascii="Consolas" w:eastAsia="Times New Roman" w:hAnsi="Consolas" w:cs="Times New Roman"/>
+          <w:color w:val="D4D4D4"/>
+          <w:sz w:val="21"/>
+          <w:szCs w:val="21"/>
+          <w:lang w:eastAsia="en-IN"/>
+        </w:rPr>
+      </w:pPr>
+      <w:r>
+        <w:rPr>
+          <w:rFonts w:ascii="Consolas" w:eastAsia="Times New Roman" w:hAnsi="Consolas" w:cs="Times New Roman"/>
+          <w:color w:val="D4D4D4"/>
+          <w:sz w:val="21"/>
+          <w:szCs w:val="21"/>
+          <w:lang w:eastAsia="en-IN"/>
+        </w:rPr>
+        <w:t>             </w:t>
+      </w:r>
+      <w:proofErr w:type="spellStart"/>
+      <w:proofErr w:type="gramStart"/>
+      <w:r>
+        <w:rPr>
+          <w:rFonts w:ascii="Consolas" w:eastAsia="Times New Roman" w:hAnsi="Consolas" w:cs="Times New Roman"/>
+          <w:color w:val="9CDCFE"/>
+          <w:sz w:val="21"/>
+          <w:szCs w:val="21"/>
+          <w:lang w:eastAsia="en-IN"/>
+        </w:rPr>
+        <w:t>Console</w:t>
+      </w:r>
+      <w:r>
+        <w:rPr>
+          <w:rFonts w:ascii="Consolas" w:eastAsia="Times New Roman" w:hAnsi="Consolas" w:cs="Times New Roman"/>
+          <w:color w:val="D4D4D4"/>
+          <w:sz w:val="21"/>
+          <w:szCs w:val="21"/>
+          <w:lang w:eastAsia="en-IN"/>
+        </w:rPr>
+        <w:t>.</w:t>
+      </w:r>
+      <w:r>
+        <w:rPr>
+          <w:rFonts w:ascii="Consolas" w:eastAsia="Times New Roman" w:hAnsi="Consolas" w:cs="Times New Roman"/>
+          <w:color w:val="9CDCFE"/>
+          <w:sz w:val="21"/>
+          <w:szCs w:val="21"/>
+          <w:lang w:eastAsia="en-IN"/>
+        </w:rPr>
+        <w:t>WriteLine</w:t>
+      </w:r>
+      <w:r>
+        <w:rPr>
+          <w:rFonts w:ascii="Consolas" w:eastAsia="Times New Roman" w:hAnsi="Consolas" w:cs="Times New Roman"/>
+          <w:color w:val="D4D4D4"/>
+          <w:sz w:val="21"/>
+          <w:szCs w:val="21"/>
+          <w:lang w:eastAsia="en-IN"/>
+        </w:rPr>
+        <w:t>.</w:t>
+      </w:r>
+      <w:r>
+        <w:rPr>
+          <w:rFonts w:ascii="Consolas" w:eastAsia="Times New Roman" w:hAnsi="Consolas" w:cs="Times New Roman"/>
+          <w:color w:val="DCDCAA"/>
+          <w:sz w:val="21"/>
+          <w:szCs w:val="21"/>
+          <w:lang w:eastAsia="en-IN"/>
+        </w:rPr>
+        <w:t>WriteLine</w:t>
+      </w:r>
+      <w:proofErr w:type="spellEnd"/>
+      <w:r>
+        <w:rPr>
+          <w:rFonts w:ascii="Consolas" w:eastAsia="Times New Roman" w:hAnsi="Consolas" w:cs="Times New Roman"/>
+          <w:color w:val="D4D4D4"/>
+          <w:sz w:val="21"/>
+          <w:szCs w:val="21"/>
+          <w:lang w:eastAsia="en-IN"/>
+        </w:rPr>
+        <w:t>(</w:t>
+      </w:r>
+      <w:proofErr w:type="gramEnd"/>
+      <w:r>
+        <w:rPr>
+          <w:rFonts w:ascii="Consolas" w:eastAsia="Times New Roman" w:hAnsi="Consolas" w:cs="Times New Roman"/>
+          <w:color w:val="CE9178"/>
+          <w:sz w:val="21"/>
+          <w:szCs w:val="21"/>
+          <w:lang w:eastAsia="en-IN"/>
+        </w:rPr>
+        <w:t>"Quotient of {0} and {1} is {2}"</w:t>
+      </w:r>
+      <w:r>
+        <w:rPr>
+          <w:rFonts w:ascii="Consolas" w:eastAsia="Times New Roman" w:hAnsi="Consolas" w:cs="Times New Roman"/>
+          <w:color w:val="D4D4D4"/>
+          <w:sz w:val="21"/>
+          <w:szCs w:val="21"/>
+          <w:lang w:eastAsia="en-IN"/>
+        </w:rPr>
+        <w:t xml:space="preserve">, </w:t>
+      </w:r>
+      <w:r>
+        <w:rPr>
+          <w:rFonts w:ascii="Consolas" w:eastAsia="Times New Roman" w:hAnsi="Consolas" w:cs="Times New Roman"/>
+          <w:color w:val="9CDCFE"/>
+          <w:sz w:val="21"/>
+          <w:szCs w:val="21"/>
+          <w:lang w:eastAsia="en-IN"/>
+        </w:rPr>
+        <w:t>num1</w:t>
+      </w:r>
+      <w:r>
+        <w:rPr>
+          <w:rFonts w:ascii="Consolas" w:eastAsia="Times New Roman" w:hAnsi="Consolas" w:cs="Times New Roman"/>
+          <w:color w:val="D4D4D4"/>
+          <w:sz w:val="21"/>
+          <w:szCs w:val="21"/>
+          <w:lang w:eastAsia="en-IN"/>
+        </w:rPr>
+        <w:t xml:space="preserve">, </w:t>
+      </w:r>
+      <w:r>
+        <w:rPr>
+          <w:rFonts w:ascii="Consolas" w:eastAsia="Times New Roman" w:hAnsi="Consolas" w:cs="Times New Roman"/>
+          <w:color w:val="9CDCFE"/>
+          <w:sz w:val="21"/>
+          <w:szCs w:val="21"/>
+          <w:lang w:eastAsia="en-IN"/>
+        </w:rPr>
+        <w:t>num2</w:t>
+      </w:r>
+      <w:r>
+        <w:rPr>
+          <w:rFonts w:ascii="Consolas" w:eastAsia="Times New Roman" w:hAnsi="Consolas" w:cs="Times New Roman"/>
+          <w:color w:val="D4D4D4"/>
+          <w:sz w:val="21"/>
+          <w:szCs w:val="21"/>
+          <w:lang w:eastAsia="en-IN"/>
+        </w:rPr>
+        <w:t>, (</w:t>
+      </w:r>
+      <w:r>
+        <w:rPr>
+          <w:rFonts w:ascii="Consolas" w:eastAsia="Times New Roman" w:hAnsi="Consolas" w:cs="Times New Roman"/>
+          <w:color w:val="9CDCFE"/>
+          <w:sz w:val="21"/>
+          <w:szCs w:val="21"/>
+          <w:lang w:eastAsia="en-IN"/>
+        </w:rPr>
+        <w:t>num1</w:t>
+      </w:r>
+      <w:r>
+        <w:rPr>
+          <w:rFonts w:ascii="Consolas" w:eastAsia="Times New Roman" w:hAnsi="Consolas" w:cs="Times New Roman"/>
+          <w:color w:val="D4D4D4"/>
+          <w:sz w:val="21"/>
+          <w:szCs w:val="21"/>
+          <w:lang w:eastAsia="en-IN"/>
+        </w:rPr>
+        <w:t>/</w:t>
+      </w:r>
+      <w:r>
+        <w:rPr>
+          <w:rFonts w:ascii="Consolas" w:eastAsia="Times New Roman" w:hAnsi="Consolas" w:cs="Times New Roman"/>
+          <w:color w:val="9CDCFE"/>
+          <w:sz w:val="21"/>
+          <w:szCs w:val="21"/>
+          <w:lang w:eastAsia="en-IN"/>
+        </w:rPr>
+        <w:t>num2</w:t>
+      </w:r>
+      <w:r>
+        <w:rPr>
+          <w:rFonts w:ascii="Consolas" w:eastAsia="Times New Roman" w:hAnsi="Consolas" w:cs="Times New Roman"/>
+          <w:color w:val="D4D4D4"/>
+          <w:sz w:val="21"/>
+          <w:szCs w:val="21"/>
+          <w:lang w:eastAsia="en-IN"/>
+        </w:rPr>
+        <w:t>));</w:t>
+      </w:r>
+    </w:p>
+    <w:p>
+      <w:pPr>
+        <w:shd w:val="clear" w:color="auto" w:fill="1E1E1E"/>
+        <w:spacing w:after="0" w:line="285" w:lineRule="atLeast"/>
+        <w:rPr>
+          <w:rFonts w:ascii="Consolas" w:eastAsia="Times New Roman" w:hAnsi="Consolas" w:cs="Times New Roman"/>
+          <w:color w:val="D4D4D4"/>
+          <w:sz w:val="21"/>
+          <w:szCs w:val="21"/>
+          <w:lang w:eastAsia="en-IN"/>
+        </w:rPr>
+      </w:pPr>
+      <w:r>
+        <w:rPr>
+          <w:rFonts w:ascii="Consolas" w:eastAsia="Times New Roman" w:hAnsi="Consolas" w:cs="Times New Roman"/>
+          <w:color w:val="D4D4D4"/>
+          <w:sz w:val="21"/>
+          <w:szCs w:val="21"/>
+          <w:lang w:eastAsia="en-IN"/>
+        </w:rPr>
+        <w:t>             </w:t>
+      </w:r>
+      <w:proofErr w:type="spellStart"/>
+      <w:proofErr w:type="gramStart"/>
+      <w:r>
+        <w:rPr>
+          <w:rFonts w:ascii="Consolas" w:eastAsia="Times New Roman" w:hAnsi="Consolas" w:cs="Times New Roman"/>
+          <w:color w:val="9CDCFE"/>
+          <w:sz w:val="21"/>
+          <w:szCs w:val="21"/>
+          <w:lang w:eastAsia="en-IN"/>
+        </w:rPr>
+        <w:t>Console</w:t>
+      </w:r>
+      <w:r>
+        <w:rPr>
+          <w:rFonts w:ascii="Consolas" w:eastAsia="Times New Roman" w:hAnsi="Consolas" w:cs="Times New Roman"/>
+          <w:color w:val="D4D4D4"/>
+          <w:sz w:val="21"/>
+          <w:szCs w:val="21"/>
+          <w:lang w:eastAsia="en-IN"/>
+        </w:rPr>
+        <w:t>.</w:t>
+      </w:r>
+      <w:r>
+        <w:rPr>
+          <w:rFonts w:ascii="Consolas" w:eastAsia="Times New Roman" w:hAnsi="Consolas" w:cs="Times New Roman"/>
+          <w:color w:val="DCDCAA"/>
+          <w:sz w:val="21"/>
+          <w:szCs w:val="21"/>
+          <w:lang w:eastAsia="en-IN"/>
+        </w:rPr>
+        <w:t>WriteLine</w:t>
+      </w:r>
+      <w:proofErr w:type="spellEnd"/>
+      <w:r>
+        <w:rPr>
+          <w:rFonts w:ascii="Consolas" w:eastAsia="Times New Roman" w:hAnsi="Consolas" w:cs="Times New Roman"/>
+          <w:color w:val="D4D4D4"/>
+          <w:sz w:val="21"/>
+          <w:szCs w:val="21"/>
+          <w:lang w:eastAsia="en-IN"/>
+        </w:rPr>
+        <w:t>(</w:t>
+      </w:r>
+      <w:proofErr w:type="gramEnd"/>
+      <w:r>
+        <w:rPr>
+          <w:rFonts w:ascii="Consolas" w:eastAsia="Times New Roman" w:hAnsi="Consolas" w:cs="Times New Roman"/>
+          <w:color w:val="CE9178"/>
+          <w:sz w:val="21"/>
+          <w:szCs w:val="21"/>
+          <w:lang w:eastAsia="en-IN"/>
+        </w:rPr>
+        <w:t>"Remainder of {0} and {1} is {2}"</w:t>
+      </w:r>
+      <w:r>
+        <w:rPr>
+          <w:rFonts w:ascii="Consolas" w:eastAsia="Times New Roman" w:hAnsi="Consolas" w:cs="Times New Roman"/>
+          <w:color w:val="D4D4D4"/>
+          <w:sz w:val="21"/>
+          <w:szCs w:val="21"/>
+          <w:lang w:eastAsia="en-IN"/>
+        </w:rPr>
+        <w:t xml:space="preserve">, </w:t>
+      </w:r>
+      <w:r>
+        <w:rPr>
+          <w:rFonts w:ascii="Consolas" w:eastAsia="Times New Roman" w:hAnsi="Consolas" w:cs="Times New Roman"/>
+          <w:color w:val="9CDCFE"/>
+          <w:sz w:val="21"/>
+          <w:szCs w:val="21"/>
+          <w:lang w:eastAsia="en-IN"/>
+        </w:rPr>
+        <w:t>num1</w:t>
+      </w:r>
+      <w:r>
+        <w:rPr>
+          <w:rFonts w:ascii="Consolas" w:eastAsia="Times New Roman" w:hAnsi="Consolas" w:cs="Times New Roman"/>
+          <w:color w:val="D4D4D4"/>
+          <w:sz w:val="21"/>
+          <w:szCs w:val="21"/>
+          <w:lang w:eastAsia="en-IN"/>
+        </w:rPr>
+        <w:t xml:space="preserve">, </w:t>
+      </w:r>
+      <w:r>
+        <w:rPr>
+          <w:rFonts w:ascii="Consolas" w:eastAsia="Times New Roman" w:hAnsi="Consolas" w:cs="Times New Roman"/>
+          <w:color w:val="9CDCFE"/>
+          <w:sz w:val="21"/>
+          <w:szCs w:val="21"/>
+          <w:lang w:eastAsia="en-IN"/>
+        </w:rPr>
+        <w:t>num2</w:t>
+      </w:r>
+      <w:r>
+        <w:rPr>
+          <w:rFonts w:ascii="Consolas" w:eastAsia="Times New Roman" w:hAnsi="Consolas" w:cs="Times New Roman"/>
+          <w:color w:val="D4D4D4"/>
+          <w:sz w:val="21"/>
+          <w:szCs w:val="21"/>
+          <w:lang w:eastAsia="en-IN"/>
+        </w:rPr>
+        <w:t>, (</w:t>
+      </w:r>
+      <w:r>
+        <w:rPr>
+          <w:rFonts w:ascii="Consolas" w:eastAsia="Times New Roman" w:hAnsi="Consolas" w:cs="Times New Roman"/>
+          <w:color w:val="9CDCFE"/>
+          <w:sz w:val="21"/>
+          <w:szCs w:val="21"/>
+          <w:lang w:eastAsia="en-IN"/>
+        </w:rPr>
+        <w:t>num1</w:t>
+      </w:r>
+      <w:r>
+        <w:rPr>
+          <w:rFonts w:ascii="Consolas" w:eastAsia="Times New Roman" w:hAnsi="Consolas" w:cs="Times New Roman"/>
+          <w:color w:val="D4D4D4"/>
+          <w:sz w:val="21"/>
+          <w:szCs w:val="21"/>
+          <w:lang w:eastAsia="en-IN"/>
+        </w:rPr>
+        <w:t>%</w:t>
+      </w:r>
+      <w:r>
+        <w:rPr>
+          <w:rFonts w:ascii="Consolas" w:eastAsia="Times New Roman" w:hAnsi="Consolas" w:cs="Times New Roman"/>
+          <w:color w:val="9CDCFE"/>
+          <w:sz w:val="21"/>
+          <w:szCs w:val="21"/>
+          <w:lang w:eastAsia="en-IN"/>
+        </w:rPr>
+        <w:t>num2</w:t>
+      </w:r>
+      <w:r>
+        <w:rPr>
+          <w:rFonts w:ascii="Consolas" w:eastAsia="Times New Roman" w:hAnsi="Consolas" w:cs="Times New Roman"/>
+          <w:color w:val="D4D4D4"/>
+          <w:sz w:val="21"/>
+          <w:szCs w:val="21"/>
+          <w:lang w:eastAsia="en-IN"/>
+        </w:rPr>
+        <w:t>));</w:t>
+      </w:r>
+    </w:p>
+    <w:p>
+      <w:pPr>
+        <w:shd w:val="clear" w:color="auto" w:fill="1E1E1E"/>
+        <w:spacing w:after="0" w:line="285" w:lineRule="atLeast"/>
+        <w:rPr>
+          <w:rFonts w:ascii="Consolas" w:eastAsia="Times New Roman" w:hAnsi="Consolas" w:cs="Times New Roman"/>
+          <w:color w:val="D4D4D4"/>
+          <w:sz w:val="21"/>
+          <w:szCs w:val="21"/>
+          <w:lang w:eastAsia="en-IN"/>
+        </w:rPr>
+      </w:pPr>
+      <w:r>
+        <w:rPr>
+          <w:rFonts w:ascii="Consolas" w:eastAsia="Times New Roman" w:hAnsi="Consolas" w:cs="Times New Roman"/>
+          <w:color w:val="D4D4D4"/>
+          <w:sz w:val="21"/>
+          <w:szCs w:val="21"/>
+          <w:lang w:eastAsia="en-IN"/>
+        </w:rPr>
+        <w:t>             </w:t>
+      </w:r>
+    </w:p>
+    <w:p>
+      <w:pPr>
+        <w:shd w:val="clear" w:color="auto" w:fill="1E1E1E"/>
+        <w:spacing w:after="0" w:line="285" w:lineRule="atLeast"/>
+        <w:rPr>
+          <w:rFonts w:ascii="Consolas" w:eastAsia="Times New Roman" w:hAnsi="Consolas" w:cs="Times New Roman"/>
+          <w:color w:val="D4D4D4"/>
+          <w:sz w:val="21"/>
+          <w:szCs w:val="21"/>
+          <w:lang w:eastAsia="en-IN"/>
+        </w:rPr>
+      </w:pPr>
+      <w:r>
+        <w:rPr>
+          <w:rFonts w:ascii="Consolas" w:eastAsia="Times New Roman" w:hAnsi="Consolas" w:cs="Times New Roman"/>
+          <w:color w:val="D4D4D4"/>
+          <w:sz w:val="21"/>
+          <w:szCs w:val="21"/>
+          <w:lang w:eastAsia="en-IN"/>
+        </w:rPr>
+        <w:t>             </w:t>
+      </w:r>
+    </w:p>
+    <w:p>
+      <w:pPr>
+        <w:shd w:val="clear" w:color="auto" w:fill="1E1E1E"/>
+        <w:spacing w:after="240" w:line="285" w:lineRule="atLeast"/>
+        <w:rPr>
+          <w:rFonts w:ascii="Consolas" w:eastAsia="Times New Roman" w:hAnsi="Consolas" w:cs="Times New Roman"/>
+          <w:color w:val="D4D4D4"/>
+          <w:sz w:val="21"/>
+          <w:szCs w:val="21"/>
+          <w:lang w:eastAsia="en-IN"/>
+        </w:rPr>
+      </w:pPr>
+      <w:r>
+        <w:rPr>
+          <w:rFonts w:ascii="Consolas" w:eastAsia="Times New Roman" w:hAnsi="Consolas" w:cs="Times New Roman"/>
+          <w:color w:val="D4D4D4"/>
+          <w:sz w:val="21"/>
+          <w:szCs w:val="21"/>
+          <w:lang w:eastAsia="en-IN"/>
+        </w:rPr>
+        <w:br/>
+      </w:r>
+      <w:r>
+        <w:rPr>
+          <w:rFonts w:ascii="Consolas" w:eastAsia="Times New Roman" w:hAnsi="Consolas" w:cs="Times New Roman"/>
+          <w:color w:val="D4D4D4"/>
+          <w:sz w:val="21"/>
+          <w:szCs w:val="21"/>
+          <w:lang w:eastAsia="en-IN"/>
+        </w:rPr>
+        <w:br/>
+      </w:r>
+    </w:p>
+    <w:p>
+      <w:pPr>
+        <w:shd w:val="clear" w:color="auto" w:fill="1E1E1E"/>
+        <w:spacing w:after="0" w:line="285" w:lineRule="atLeast"/>
+        <w:rPr>
+          <w:rFonts w:ascii="Consolas" w:eastAsia="Times New Roman" w:hAnsi="Consolas" w:cs="Times New Roman"/>
+          <w:color w:val="D4D4D4"/>
+          <w:sz w:val="21"/>
+          <w:szCs w:val="21"/>
+          <w:lang w:eastAsia="en-IN"/>
+        </w:rPr>
+      </w:pPr>
+      <w:r>
+        <w:rPr>
+          <w:rFonts w:ascii="Consolas" w:eastAsia="Times New Roman" w:hAnsi="Consolas" w:cs="Times New Roman"/>
+          <w:color w:val="D4D4D4"/>
+          <w:sz w:val="21"/>
+          <w:szCs w:val="21"/>
+          <w:lang w:eastAsia="en-IN"/>
+        </w:rPr>
+        <w:t>        }</w:t>
+      </w:r>
+    </w:p>
+    <w:p>
+      <w:pPr>
+        <w:shd w:val="clear" w:color="auto" w:fill="1E1E1E"/>
+        <w:spacing w:after="0" w:line="285" w:lineRule="atLeast"/>
+        <w:rPr>
+          <w:rFonts w:ascii="Consolas" w:eastAsia="Times New Roman" w:hAnsi="Consolas" w:cs="Times New Roman"/>
+          <w:color w:val="D4D4D4"/>
+          <w:sz w:val="21"/>
+          <w:szCs w:val="21"/>
+          <w:lang w:eastAsia="en-IN"/>
+        </w:rPr>
+      </w:pPr>
+      <w:r>
+        <w:rPr>
+          <w:rFonts w:ascii="Consolas" w:eastAsia="Times New Roman" w:hAnsi="Consolas" w:cs="Times New Roman"/>
+          <w:color w:val="D4D4D4"/>
+          <w:sz w:val="21"/>
+          <w:szCs w:val="21"/>
+          <w:lang w:eastAsia="en-IN"/>
+        </w:rPr>
+        <w:t>    }</w:t>
+      </w:r>
+    </w:p>
+    <w:p>
+      <w:pPr>
+        <w:shd w:val="clear" w:color="auto" w:fill="1E1E1E"/>
+        <w:spacing w:after="0" w:line="285" w:lineRule="atLeast"/>
+        <w:rPr>
+          <w:rFonts w:ascii="Consolas" w:eastAsia="Times New Roman" w:hAnsi="Consolas" w:cs="Times New Roman"/>
+          <w:color w:val="D4D4D4"/>
+          <w:sz w:val="21"/>
+          <w:szCs w:val="21"/>
+          <w:lang w:eastAsia="en-IN"/>
+        </w:rPr>
+      </w:pPr>
+      <w:r>
+        <w:rPr>
+          <w:rFonts w:ascii="Consolas" w:eastAsia="Times New Roman" w:hAnsi="Consolas" w:cs="Times New Roman"/>
+          <w:color w:val="D4D4D4"/>
+          <w:sz w:val="21"/>
+          <w:szCs w:val="21"/>
+          <w:lang w:eastAsia="en-IN"/>
+        </w:rPr>
+        <w:t>}</w:t>
+      </w:r>
+    </w:p>
+    <w:p>
+      <w:pPr>
+        <w:shd w:val="clear" w:color="auto" w:fill="1E1E1E"/>
+        <w:spacing w:after="0" w:line="285" w:lineRule="atLeast"/>
+        <w:rPr>
+          <w:rFonts w:ascii="Consolas" w:eastAsia="Times New Roman" w:hAnsi="Consolas" w:cs="Times New Roman"/>
+          <w:color w:val="D4D4D4"/>
+          <w:sz w:val="21"/>
+          <w:szCs w:val="21"/>
+          <w:lang w:eastAsia="en-IN"/>
+        </w:rPr>
+      </w:pPr>
+    </w:p>
+    <w:p>
+      <w:pPr>
+        <w:jc w:val="both"/>
+        <w:rPr>
+          <w:b/>
+        </w:rPr>
+      </w:pPr>
+    </w:p>
+    <w:p>
+      <w:pPr>
         <w:jc w:val="both"/>
         <w:rPr>
           <w:b/>
@@ -152,6 +2172,7 @@
         <w:rPr>
           <w:b/>
         </w:rPr>
+        <w:lastRenderedPageBreak/>
         <w:t>If</w:t>
       </w:r>
     </w:p>
@@ -247,6 +2268,468 @@
           <w:b/>
         </w:rPr>
       </w:pPr>
+      <w:r>
+        <w:rPr>
+          <w:b/>
+        </w:rPr>
+        <w:t xml:space="preserve">How to take input from user </w:t>
+      </w:r>
+    </w:p>
+    <w:p>
+      <w:pPr>
+        <w:jc w:val="both"/>
+        <w:rPr>
+          <w:b/>
+        </w:rPr>
+      </w:pPr>
+      <w:proofErr w:type="spellStart"/>
+      <w:proofErr w:type="gramStart"/>
+      <w:r>
+        <w:rPr>
+          <w:b/>
+        </w:rPr>
+        <w:t>Console.ReadLine</w:t>
+      </w:r>
+      <w:proofErr w:type="spellEnd"/>
+      <w:r>
+        <w:rPr>
+          <w:b/>
+        </w:rPr>
+        <w:t>()</w:t>
+      </w:r>
+      <w:proofErr w:type="gramEnd"/>
+      <w:r>
+        <w:rPr>
+          <w:b/>
+        </w:rPr>
+        <w:t xml:space="preserve"> </w:t>
+      </w:r>
+    </w:p>
+    <w:p>
+      <w:pPr>
+        <w:shd w:val="clear" w:color="auto" w:fill="1E1E1E"/>
+        <w:spacing w:after="0" w:line="285" w:lineRule="atLeast"/>
+        <w:rPr>
+          <w:rFonts w:ascii="Consolas" w:eastAsia="Times New Roman" w:hAnsi="Consolas" w:cs="Times New Roman"/>
+          <w:color w:val="D4D4D4"/>
+          <w:sz w:val="21"/>
+          <w:szCs w:val="21"/>
+          <w:lang w:eastAsia="en-IN"/>
+        </w:rPr>
+      </w:pPr>
+      <w:r>
+        <w:rPr>
+          <w:rFonts w:ascii="Consolas" w:eastAsia="Times New Roman" w:hAnsi="Consolas" w:cs="Times New Roman"/>
+          <w:color w:val="D4D4D4"/>
+          <w:sz w:val="21"/>
+          <w:szCs w:val="21"/>
+          <w:lang w:eastAsia="en-IN"/>
+        </w:rPr>
+        <w:t> </w:t>
+      </w:r>
+      <w:r>
+        <w:rPr>
+          <w:rFonts w:ascii="Consolas" w:eastAsia="Times New Roman" w:hAnsi="Consolas" w:cs="Times New Roman"/>
+          <w:color w:val="9CDCFE"/>
+          <w:sz w:val="21"/>
+          <w:szCs w:val="21"/>
+          <w:lang w:eastAsia="en-IN"/>
+        </w:rPr>
+        <w:t>num1</w:t>
+      </w:r>
+      <w:r>
+        <w:rPr>
+          <w:rFonts w:ascii="Consolas" w:eastAsia="Times New Roman" w:hAnsi="Consolas" w:cs="Times New Roman"/>
+          <w:color w:val="D4D4D4"/>
+          <w:sz w:val="21"/>
+          <w:szCs w:val="21"/>
+          <w:lang w:eastAsia="en-IN"/>
+        </w:rPr>
+        <w:t xml:space="preserve"> = </w:t>
+      </w:r>
+      <w:proofErr w:type="spellStart"/>
+      <w:proofErr w:type="gramStart"/>
+      <w:r>
+        <w:rPr>
+          <w:rFonts w:ascii="Consolas" w:eastAsia="Times New Roman" w:hAnsi="Consolas" w:cs="Times New Roman"/>
+          <w:color w:val="9CDCFE"/>
+          <w:sz w:val="21"/>
+          <w:szCs w:val="21"/>
+          <w:lang w:eastAsia="en-IN"/>
+        </w:rPr>
+        <w:t>Byte</w:t>
+      </w:r>
+      <w:r>
+        <w:rPr>
+          <w:rFonts w:ascii="Consolas" w:eastAsia="Times New Roman" w:hAnsi="Consolas" w:cs="Times New Roman"/>
+          <w:color w:val="D4D4D4"/>
+          <w:sz w:val="21"/>
+          <w:szCs w:val="21"/>
+          <w:lang w:eastAsia="en-IN"/>
+        </w:rPr>
+        <w:t>.</w:t>
+      </w:r>
+      <w:r>
+        <w:rPr>
+          <w:rFonts w:ascii="Consolas" w:eastAsia="Times New Roman" w:hAnsi="Consolas" w:cs="Times New Roman"/>
+          <w:color w:val="DCDCAA"/>
+          <w:sz w:val="21"/>
+          <w:szCs w:val="21"/>
+          <w:lang w:eastAsia="en-IN"/>
+        </w:rPr>
+        <w:t>Parse</w:t>
+      </w:r>
+      <w:proofErr w:type="spellEnd"/>
+      <w:r>
+        <w:rPr>
+          <w:rFonts w:ascii="Consolas" w:eastAsia="Times New Roman" w:hAnsi="Consolas" w:cs="Times New Roman"/>
+          <w:color w:val="D4D4D4"/>
+          <w:sz w:val="21"/>
+          <w:szCs w:val="21"/>
+          <w:lang w:eastAsia="en-IN"/>
+        </w:rPr>
+        <w:t>(</w:t>
+      </w:r>
+      <w:proofErr w:type="spellStart"/>
+      <w:proofErr w:type="gramEnd"/>
+      <w:r>
+        <w:rPr>
+          <w:rFonts w:ascii="Consolas" w:eastAsia="Times New Roman" w:hAnsi="Consolas" w:cs="Times New Roman"/>
+          <w:color w:val="9CDCFE"/>
+          <w:sz w:val="21"/>
+          <w:szCs w:val="21"/>
+          <w:lang w:eastAsia="en-IN"/>
+        </w:rPr>
+        <w:t>Console</w:t>
+      </w:r>
+      <w:r>
+        <w:rPr>
+          <w:rFonts w:ascii="Consolas" w:eastAsia="Times New Roman" w:hAnsi="Consolas" w:cs="Times New Roman"/>
+          <w:color w:val="D4D4D4"/>
+          <w:sz w:val="21"/>
+          <w:szCs w:val="21"/>
+          <w:lang w:eastAsia="en-IN"/>
+        </w:rPr>
+        <w:t>.</w:t>
+      </w:r>
+      <w:r>
+        <w:rPr>
+          <w:rFonts w:ascii="Consolas" w:eastAsia="Times New Roman" w:hAnsi="Consolas" w:cs="Times New Roman"/>
+          <w:color w:val="DCDCAA"/>
+          <w:sz w:val="21"/>
+          <w:szCs w:val="21"/>
+          <w:lang w:eastAsia="en-IN"/>
+        </w:rPr>
+        <w:t>ReadLine</w:t>
+      </w:r>
+      <w:proofErr w:type="spellEnd"/>
+      <w:r>
+        <w:rPr>
+          <w:rFonts w:ascii="Consolas" w:eastAsia="Times New Roman" w:hAnsi="Consolas" w:cs="Times New Roman"/>
+          <w:color w:val="D4D4D4"/>
+          <w:sz w:val="21"/>
+          <w:szCs w:val="21"/>
+          <w:lang w:eastAsia="en-IN"/>
+        </w:rPr>
+        <w:t>());</w:t>
+      </w:r>
+    </w:p>
+    <w:p>
+      <w:pPr>
+        <w:shd w:val="clear" w:color="auto" w:fill="1E1E1E"/>
+        <w:spacing w:after="0" w:line="285" w:lineRule="atLeast"/>
+        <w:rPr>
+          <w:rFonts w:ascii="Consolas" w:eastAsia="Times New Roman" w:hAnsi="Consolas" w:cs="Times New Roman"/>
+          <w:color w:val="D4D4D4"/>
+          <w:sz w:val="21"/>
+          <w:szCs w:val="21"/>
+          <w:lang w:eastAsia="en-IN"/>
+        </w:rPr>
+      </w:pPr>
+      <w:r>
+        <w:rPr>
+          <w:rFonts w:ascii="Consolas" w:eastAsia="Times New Roman" w:hAnsi="Consolas" w:cs="Times New Roman"/>
+          <w:color w:val="D4D4D4"/>
+          <w:sz w:val="21"/>
+          <w:szCs w:val="21"/>
+          <w:lang w:eastAsia="en-IN"/>
+        </w:rPr>
+        <w:t> </w:t>
+      </w:r>
+      <w:r>
+        <w:rPr>
+          <w:rFonts w:ascii="Consolas" w:eastAsia="Times New Roman" w:hAnsi="Consolas" w:cs="Times New Roman"/>
+          <w:color w:val="9CDCFE"/>
+          <w:sz w:val="21"/>
+          <w:szCs w:val="21"/>
+          <w:lang w:eastAsia="en-IN"/>
+        </w:rPr>
+        <w:t>num1</w:t>
+      </w:r>
+      <w:r>
+        <w:rPr>
+          <w:rFonts w:ascii="Consolas" w:eastAsia="Times New Roman" w:hAnsi="Consolas" w:cs="Times New Roman"/>
+          <w:color w:val="D4D4D4"/>
+          <w:sz w:val="21"/>
+          <w:szCs w:val="21"/>
+          <w:lang w:eastAsia="en-IN"/>
+        </w:rPr>
+        <w:t xml:space="preserve"> = </w:t>
+      </w:r>
+      <w:proofErr w:type="gramStart"/>
+      <w:r>
+        <w:rPr>
+          <w:rFonts w:ascii="Consolas" w:eastAsia="Times New Roman" w:hAnsi="Consolas" w:cs="Times New Roman"/>
+          <w:color w:val="9CDCFE"/>
+          <w:sz w:val="21"/>
+          <w:szCs w:val="21"/>
+          <w:lang w:eastAsia="en-IN"/>
+        </w:rPr>
+        <w:t>Int32</w:t>
+      </w:r>
+      <w:r>
+        <w:rPr>
+          <w:rFonts w:ascii="Consolas" w:eastAsia="Times New Roman" w:hAnsi="Consolas" w:cs="Times New Roman"/>
+          <w:color w:val="D4D4D4"/>
+          <w:sz w:val="21"/>
+          <w:szCs w:val="21"/>
+          <w:lang w:eastAsia="en-IN"/>
+        </w:rPr>
+        <w:t>.</w:t>
+      </w:r>
+      <w:r>
+        <w:rPr>
+          <w:rFonts w:ascii="Consolas" w:eastAsia="Times New Roman" w:hAnsi="Consolas" w:cs="Times New Roman"/>
+          <w:color w:val="DCDCAA"/>
+          <w:sz w:val="21"/>
+          <w:szCs w:val="21"/>
+          <w:lang w:eastAsia="en-IN"/>
+        </w:rPr>
+        <w:t>Parse</w:t>
+      </w:r>
+      <w:r>
+        <w:rPr>
+          <w:rFonts w:ascii="Consolas" w:eastAsia="Times New Roman" w:hAnsi="Consolas" w:cs="Times New Roman"/>
+          <w:color w:val="D4D4D4"/>
+          <w:sz w:val="21"/>
+          <w:szCs w:val="21"/>
+          <w:lang w:eastAsia="en-IN"/>
+        </w:rPr>
+        <w:t>(</w:t>
+      </w:r>
+      <w:proofErr w:type="spellStart"/>
+      <w:proofErr w:type="gramEnd"/>
+      <w:r>
+        <w:rPr>
+          <w:rFonts w:ascii="Consolas" w:eastAsia="Times New Roman" w:hAnsi="Consolas" w:cs="Times New Roman"/>
+          <w:color w:val="9CDCFE"/>
+          <w:sz w:val="21"/>
+          <w:szCs w:val="21"/>
+          <w:lang w:eastAsia="en-IN"/>
+        </w:rPr>
+        <w:t>Console</w:t>
+      </w:r>
+      <w:r>
+        <w:rPr>
+          <w:rFonts w:ascii="Consolas" w:eastAsia="Times New Roman" w:hAnsi="Consolas" w:cs="Times New Roman"/>
+          <w:color w:val="D4D4D4"/>
+          <w:sz w:val="21"/>
+          <w:szCs w:val="21"/>
+          <w:lang w:eastAsia="en-IN"/>
+        </w:rPr>
+        <w:t>.</w:t>
+      </w:r>
+      <w:r>
+        <w:rPr>
+          <w:rFonts w:ascii="Consolas" w:eastAsia="Times New Roman" w:hAnsi="Consolas" w:cs="Times New Roman"/>
+          <w:color w:val="DCDCAA"/>
+          <w:sz w:val="21"/>
+          <w:szCs w:val="21"/>
+          <w:lang w:eastAsia="en-IN"/>
+        </w:rPr>
+        <w:t>ReadLine</w:t>
+      </w:r>
+      <w:proofErr w:type="spellEnd"/>
+      <w:r>
+        <w:rPr>
+          <w:rFonts w:ascii="Consolas" w:eastAsia="Times New Roman" w:hAnsi="Consolas" w:cs="Times New Roman"/>
+          <w:color w:val="D4D4D4"/>
+          <w:sz w:val="21"/>
+          <w:szCs w:val="21"/>
+          <w:lang w:eastAsia="en-IN"/>
+        </w:rPr>
+        <w:t>());</w:t>
+      </w:r>
+    </w:p>
+    <w:p>
+      <w:pPr>
+        <w:shd w:val="clear" w:color="auto" w:fill="1E1E1E"/>
+        <w:spacing w:after="0" w:line="285" w:lineRule="atLeast"/>
+        <w:rPr>
+          <w:rFonts w:ascii="Consolas" w:eastAsia="Times New Roman" w:hAnsi="Consolas" w:cs="Times New Roman"/>
+          <w:color w:val="D4D4D4"/>
+          <w:sz w:val="21"/>
+          <w:szCs w:val="21"/>
+          <w:lang w:eastAsia="en-IN"/>
+        </w:rPr>
+      </w:pPr>
+    </w:p>
+    <w:p>
+      <w:pPr>
+        <w:jc w:val="both"/>
+        <w:rPr>
+          <w:b/>
+        </w:rPr>
+      </w:pPr>
+    </w:p>
+    <w:p>
+      <w:pPr>
+        <w:shd w:val="clear" w:color="auto" w:fill="1E1E1E"/>
+        <w:spacing w:after="0" w:line="285" w:lineRule="atLeast"/>
+        <w:rPr>
+          <w:rFonts w:ascii="Consolas" w:eastAsia="Times New Roman" w:hAnsi="Consolas" w:cs="Times New Roman"/>
+          <w:color w:val="D4D4D4"/>
+          <w:sz w:val="21"/>
+          <w:szCs w:val="21"/>
+          <w:lang w:eastAsia="en-IN"/>
+        </w:rPr>
+      </w:pPr>
+      <w:r>
+        <w:rPr>
+          <w:rFonts w:ascii="Consolas" w:eastAsia="Times New Roman" w:hAnsi="Consolas" w:cs="Times New Roman"/>
+          <w:color w:val="D4D4D4"/>
+          <w:sz w:val="21"/>
+          <w:szCs w:val="21"/>
+          <w:lang w:eastAsia="en-IN"/>
+        </w:rPr>
+        <w:t> </w:t>
+      </w:r>
+      <w:r>
+        <w:rPr>
+          <w:rFonts w:ascii="Consolas" w:eastAsia="Times New Roman" w:hAnsi="Consolas" w:cs="Times New Roman"/>
+          <w:color w:val="9CDCFE"/>
+          <w:sz w:val="21"/>
+          <w:szCs w:val="21"/>
+          <w:lang w:eastAsia="en-IN"/>
+        </w:rPr>
+        <w:t>num1</w:t>
+      </w:r>
+      <w:r>
+        <w:rPr>
+          <w:rFonts w:ascii="Consolas" w:eastAsia="Times New Roman" w:hAnsi="Consolas" w:cs="Times New Roman"/>
+          <w:color w:val="D4D4D4"/>
+          <w:sz w:val="21"/>
+          <w:szCs w:val="21"/>
+          <w:lang w:eastAsia="en-IN"/>
+        </w:rPr>
+        <w:t xml:space="preserve"> = </w:t>
+      </w:r>
+      <w:proofErr w:type="spellStart"/>
+      <w:proofErr w:type="gramStart"/>
+      <w:r>
+        <w:rPr>
+          <w:rFonts w:ascii="Consolas" w:eastAsia="Times New Roman" w:hAnsi="Consolas" w:cs="Times New Roman"/>
+          <w:color w:val="9CDCFE"/>
+          <w:sz w:val="21"/>
+          <w:szCs w:val="21"/>
+          <w:lang w:eastAsia="en-IN"/>
+        </w:rPr>
+        <w:t>Convert.ToByte</w:t>
+      </w:r>
+      <w:proofErr w:type="spellEnd"/>
+      <w:r>
+        <w:rPr>
+          <w:rFonts w:ascii="Consolas" w:eastAsia="Times New Roman" w:hAnsi="Consolas" w:cs="Times New Roman"/>
+          <w:color w:val="D4D4D4"/>
+          <w:sz w:val="21"/>
+          <w:szCs w:val="21"/>
+          <w:lang w:eastAsia="en-IN"/>
+        </w:rPr>
+        <w:t>(</w:t>
+      </w:r>
+      <w:proofErr w:type="spellStart"/>
+      <w:proofErr w:type="gramEnd"/>
+      <w:r>
+        <w:rPr>
+          <w:rFonts w:ascii="Consolas" w:eastAsia="Times New Roman" w:hAnsi="Consolas" w:cs="Times New Roman"/>
+          <w:color w:val="9CDCFE"/>
+          <w:sz w:val="21"/>
+          <w:szCs w:val="21"/>
+          <w:lang w:eastAsia="en-IN"/>
+        </w:rPr>
+        <w:t>Console</w:t>
+      </w:r>
+      <w:r>
+        <w:rPr>
+          <w:rFonts w:ascii="Consolas" w:eastAsia="Times New Roman" w:hAnsi="Consolas" w:cs="Times New Roman"/>
+          <w:color w:val="D4D4D4"/>
+          <w:sz w:val="21"/>
+          <w:szCs w:val="21"/>
+          <w:lang w:eastAsia="en-IN"/>
+        </w:rPr>
+        <w:t>.</w:t>
+      </w:r>
+      <w:r>
+        <w:rPr>
+          <w:rFonts w:ascii="Consolas" w:eastAsia="Times New Roman" w:hAnsi="Consolas" w:cs="Times New Roman"/>
+          <w:color w:val="DCDCAA"/>
+          <w:sz w:val="21"/>
+          <w:szCs w:val="21"/>
+          <w:lang w:eastAsia="en-IN"/>
+        </w:rPr>
+        <w:t>ReadLine</w:t>
+      </w:r>
+      <w:proofErr w:type="spellEnd"/>
+      <w:r>
+        <w:rPr>
+          <w:rFonts w:ascii="Consolas" w:eastAsia="Times New Roman" w:hAnsi="Consolas" w:cs="Times New Roman"/>
+          <w:color w:val="D4D4D4"/>
+          <w:sz w:val="21"/>
+          <w:szCs w:val="21"/>
+          <w:lang w:eastAsia="en-IN"/>
+        </w:rPr>
+        <w:t>());</w:t>
+      </w:r>
+    </w:p>
+    <w:p>
+      <w:pPr>
+        <w:jc w:val="both"/>
+        <w:rPr>
+          <w:b/>
+        </w:rPr>
+      </w:pPr>
+    </w:p>
+    <w:p>
+      <w:pPr>
+        <w:jc w:val="both"/>
+        <w:rPr>
+          <w:b/>
+        </w:rPr>
+      </w:pPr>
+      <w:proofErr w:type="spellStart"/>
+      <w:proofErr w:type="gramStart"/>
+      <w:r>
+        <w:rPr>
+          <w:b/>
+        </w:rPr>
+        <w:t>Console.Read</w:t>
+      </w:r>
+      <w:proofErr w:type="spellEnd"/>
+      <w:r>
+        <w:rPr>
+          <w:b/>
+        </w:rPr>
+        <w:t>()</w:t>
+      </w:r>
+      <w:proofErr w:type="gramEnd"/>
+    </w:p>
+    <w:p>
+      <w:pPr>
+        <w:jc w:val="both"/>
+        <w:rPr>
+          <w:b/>
+        </w:rPr>
+      </w:pPr>
     </w:p>
     <w:p>
       <w:pPr>
@@ -665,6 +3148,7 @@
         <w:rPr>
           <w:b/>
         </w:rPr>
+        <w:lastRenderedPageBreak/>
         <w:t>}</w:t>
       </w:r>
     </w:p>
@@ -801,8 +3285,6 @@
         </w:rPr>
         <w:t>What is difference in if else if &amp; switch</w:t>
       </w:r>
-      <w:bookmarkStart w:id="0" w:name="_GoBack"/>
-      <w:bookmarkEnd w:id="0"/>
     </w:p>
     <w:p>
       <w:pPr>
@@ -856,15 +3338,1685 @@
         </w:rPr>
         <w:t xml:space="preserve">In switch , the only operator that can be used is </w:t>
       </w:r>
-      <w:proofErr w:type="spellStart"/>
-      <w:r>
-        <w:rPr>
-          <w:b/>
-        </w:rPr>
-        <w:t>eqaulity</w:t>
-      </w:r>
-      <w:proofErr w:type="spellEnd"/>
-    </w:p>
+      <w:r>
+        <w:rPr>
+          <w:b/>
+        </w:rPr>
+        <w:t>equality</w:t>
+      </w:r>
+    </w:p>
+    <w:p>
+      <w:pPr>
+        <w:pStyle w:val="NoSpacing"/>
+        <w:pBdr>
+          <w:top w:val="single" w:sz="4" w:space="1" w:color="auto"/>
+          <w:left w:val="single" w:sz="4" w:space="4" w:color="auto"/>
+          <w:bottom w:val="single" w:sz="4" w:space="1" w:color="auto"/>
+          <w:right w:val="single" w:sz="4" w:space="4" w:color="auto"/>
+        </w:pBdr>
+      </w:pPr>
+      <w:proofErr w:type="gramStart"/>
+      <w:r>
+        <w:t>using</w:t>
+      </w:r>
+      <w:proofErr w:type="gramEnd"/>
+      <w:r>
+        <w:t xml:space="preserve"> System;</w:t>
+      </w:r>
+    </w:p>
+    <w:p>
+      <w:pPr>
+        <w:pStyle w:val="NoSpacing"/>
+        <w:pBdr>
+          <w:top w:val="single" w:sz="4" w:space="1" w:color="auto"/>
+          <w:left w:val="single" w:sz="4" w:space="4" w:color="auto"/>
+          <w:bottom w:val="single" w:sz="4" w:space="1" w:color="auto"/>
+          <w:right w:val="single" w:sz="4" w:space="4" w:color="auto"/>
+        </w:pBdr>
+      </w:pPr>
+    </w:p>
+    <w:p>
+      <w:pPr>
+        <w:pStyle w:val="NoSpacing"/>
+        <w:pBdr>
+          <w:top w:val="single" w:sz="4" w:space="1" w:color="auto"/>
+          <w:left w:val="single" w:sz="4" w:space="4" w:color="auto"/>
+          <w:bottom w:val="single" w:sz="4" w:space="1" w:color="auto"/>
+          <w:right w:val="single" w:sz="4" w:space="4" w:color="auto"/>
+        </w:pBdr>
+      </w:pPr>
+      <w:proofErr w:type="gramStart"/>
+      <w:r>
+        <w:t>namespace</w:t>
+      </w:r>
+      <w:proofErr w:type="gramEnd"/>
+      <w:r>
+        <w:t xml:space="preserve"> </w:t>
+      </w:r>
+      <w:proofErr w:type="spellStart"/>
+      <w:r>
+        <w:t>FirstProject</w:t>
+      </w:r>
+      <w:proofErr w:type="spellEnd"/>
+    </w:p>
+    <w:p>
+      <w:pPr>
+        <w:pStyle w:val="NoSpacing"/>
+        <w:pBdr>
+          <w:top w:val="single" w:sz="4" w:space="1" w:color="auto"/>
+          <w:left w:val="single" w:sz="4" w:space="4" w:color="auto"/>
+          <w:bottom w:val="single" w:sz="4" w:space="1" w:color="auto"/>
+          <w:right w:val="single" w:sz="4" w:space="4" w:color="auto"/>
+        </w:pBdr>
+      </w:pPr>
+      <w:r>
+        <w:t>{</w:t>
+      </w:r>
+    </w:p>
+    <w:p>
+      <w:pPr>
+        <w:pStyle w:val="NoSpacing"/>
+        <w:pBdr>
+          <w:top w:val="single" w:sz="4" w:space="1" w:color="auto"/>
+          <w:left w:val="single" w:sz="4" w:space="4" w:color="auto"/>
+          <w:bottom w:val="single" w:sz="4" w:space="1" w:color="auto"/>
+          <w:right w:val="single" w:sz="4" w:space="4" w:color="auto"/>
+        </w:pBdr>
+      </w:pPr>
+      <w:r>
+        <w:t xml:space="preserve">    </w:t>
+      </w:r>
+      <w:proofErr w:type="gramStart"/>
+      <w:r>
+        <w:t>class</w:t>
+      </w:r>
+      <w:proofErr w:type="gramEnd"/>
+      <w:r>
+        <w:t xml:space="preserve"> Program</w:t>
+      </w:r>
+    </w:p>
+    <w:p>
+      <w:pPr>
+        <w:pStyle w:val="NoSpacing"/>
+        <w:pBdr>
+          <w:top w:val="single" w:sz="4" w:space="1" w:color="auto"/>
+          <w:left w:val="single" w:sz="4" w:space="4" w:color="auto"/>
+          <w:bottom w:val="single" w:sz="4" w:space="1" w:color="auto"/>
+          <w:right w:val="single" w:sz="4" w:space="4" w:color="auto"/>
+        </w:pBdr>
+      </w:pPr>
+      <w:r>
+        <w:t xml:space="preserve">    {</w:t>
+      </w:r>
+    </w:p>
+    <w:p>
+      <w:pPr>
+        <w:pStyle w:val="NoSpacing"/>
+        <w:pBdr>
+          <w:top w:val="single" w:sz="4" w:space="1" w:color="auto"/>
+          <w:left w:val="single" w:sz="4" w:space="4" w:color="auto"/>
+          <w:bottom w:val="single" w:sz="4" w:space="1" w:color="auto"/>
+          <w:right w:val="single" w:sz="4" w:space="4" w:color="auto"/>
+        </w:pBdr>
+      </w:pPr>
+      <w:r>
+        <w:t xml:space="preserve">        </w:t>
+      </w:r>
+      <w:proofErr w:type="gramStart"/>
+      <w:r>
+        <w:t>static</w:t>
+      </w:r>
+      <w:proofErr w:type="gramEnd"/>
+      <w:r>
+        <w:t xml:space="preserve"> void Main(string[] </w:t>
+      </w:r>
+      <w:proofErr w:type="spellStart"/>
+      <w:r>
+        <w:t>args</w:t>
+      </w:r>
+      <w:proofErr w:type="spellEnd"/>
+      <w:r>
+        <w:t>)</w:t>
+      </w:r>
+    </w:p>
+    <w:p>
+      <w:pPr>
+        <w:pStyle w:val="NoSpacing"/>
+        <w:pBdr>
+          <w:top w:val="single" w:sz="4" w:space="1" w:color="auto"/>
+          <w:left w:val="single" w:sz="4" w:space="4" w:color="auto"/>
+          <w:bottom w:val="single" w:sz="4" w:space="1" w:color="auto"/>
+          <w:right w:val="single" w:sz="4" w:space="4" w:color="auto"/>
+        </w:pBdr>
+      </w:pPr>
+      <w:r>
+        <w:t xml:space="preserve">        {</w:t>
+      </w:r>
+    </w:p>
+    <w:p>
+      <w:pPr>
+        <w:pStyle w:val="NoSpacing"/>
+        <w:pBdr>
+          <w:top w:val="single" w:sz="4" w:space="1" w:color="auto"/>
+          <w:left w:val="single" w:sz="4" w:space="4" w:color="auto"/>
+          <w:bottom w:val="single" w:sz="4" w:space="1" w:color="auto"/>
+          <w:right w:val="single" w:sz="4" w:space="4" w:color="auto"/>
+        </w:pBdr>
+      </w:pPr>
+      <w:r>
+        <w:t xml:space="preserve">            // How to take input from user</w:t>
+      </w:r>
+    </w:p>
+    <w:p>
+      <w:pPr>
+        <w:pStyle w:val="NoSpacing"/>
+        <w:pBdr>
+          <w:top w:val="single" w:sz="4" w:space="1" w:color="auto"/>
+          <w:left w:val="single" w:sz="4" w:space="4" w:color="auto"/>
+          <w:bottom w:val="single" w:sz="4" w:space="1" w:color="auto"/>
+          <w:right w:val="single" w:sz="4" w:space="4" w:color="auto"/>
+        </w:pBdr>
+      </w:pPr>
+      <w:r>
+        <w:t xml:space="preserve">            // </w:t>
+      </w:r>
+      <w:proofErr w:type="spellStart"/>
+      <w:proofErr w:type="gramStart"/>
+      <w:r>
+        <w:t>Console.ReadLine</w:t>
+      </w:r>
+      <w:proofErr w:type="spellEnd"/>
+      <w:r>
+        <w:t>(</w:t>
+      </w:r>
+      <w:proofErr w:type="gramEnd"/>
+      <w:r>
+        <w:t>);</w:t>
+      </w:r>
+    </w:p>
+    <w:p>
+      <w:pPr>
+        <w:pStyle w:val="NoSpacing"/>
+        <w:pBdr>
+          <w:top w:val="single" w:sz="4" w:space="1" w:color="auto"/>
+          <w:left w:val="single" w:sz="4" w:space="4" w:color="auto"/>
+          <w:bottom w:val="single" w:sz="4" w:space="1" w:color="auto"/>
+          <w:right w:val="single" w:sz="4" w:space="4" w:color="auto"/>
+        </w:pBdr>
+      </w:pPr>
+      <w:r>
+        <w:t xml:space="preserve">            </w:t>
+      </w:r>
+      <w:proofErr w:type="spellStart"/>
+      <w:proofErr w:type="gramStart"/>
+      <w:r>
+        <w:t>int</w:t>
+      </w:r>
+      <w:proofErr w:type="spellEnd"/>
+      <w:proofErr w:type="gramEnd"/>
+      <w:r>
+        <w:t xml:space="preserve"> num1, num2;</w:t>
+      </w:r>
+    </w:p>
+    <w:p>
+      <w:pPr>
+        <w:pStyle w:val="NoSpacing"/>
+        <w:pBdr>
+          <w:top w:val="single" w:sz="4" w:space="1" w:color="auto"/>
+          <w:left w:val="single" w:sz="4" w:space="4" w:color="auto"/>
+          <w:bottom w:val="single" w:sz="4" w:space="1" w:color="auto"/>
+          <w:right w:val="single" w:sz="4" w:space="4" w:color="auto"/>
+        </w:pBdr>
+      </w:pPr>
+      <w:r>
+        <w:t xml:space="preserve">            </w:t>
+      </w:r>
+      <w:proofErr w:type="spellStart"/>
+      <w:proofErr w:type="gramStart"/>
+      <w:r>
+        <w:t>int</w:t>
+      </w:r>
+      <w:proofErr w:type="spellEnd"/>
+      <w:proofErr w:type="gramEnd"/>
+      <w:r>
+        <w:t xml:space="preserve"> choice;</w:t>
+      </w:r>
+    </w:p>
+    <w:p>
+      <w:pPr>
+        <w:pStyle w:val="NoSpacing"/>
+        <w:pBdr>
+          <w:top w:val="single" w:sz="4" w:space="1" w:color="auto"/>
+          <w:left w:val="single" w:sz="4" w:space="4" w:color="auto"/>
+          <w:bottom w:val="single" w:sz="4" w:space="1" w:color="auto"/>
+          <w:right w:val="single" w:sz="4" w:space="4" w:color="auto"/>
+        </w:pBdr>
+      </w:pPr>
+      <w:r>
+        <w:t xml:space="preserve">            </w:t>
+      </w:r>
+      <w:proofErr w:type="spellStart"/>
+      <w:proofErr w:type="gramStart"/>
+      <w:r>
+        <w:t>Console.WriteLine</w:t>
+      </w:r>
+      <w:proofErr w:type="spellEnd"/>
+      <w:r>
+        <w:t>(</w:t>
+      </w:r>
+      <w:proofErr w:type="gramEnd"/>
+      <w:r>
+        <w:t>"Enter Num1");</w:t>
+      </w:r>
+    </w:p>
+    <w:p>
+      <w:pPr>
+        <w:pStyle w:val="NoSpacing"/>
+        <w:pBdr>
+          <w:top w:val="single" w:sz="4" w:space="1" w:color="auto"/>
+          <w:left w:val="single" w:sz="4" w:space="4" w:color="auto"/>
+          <w:bottom w:val="single" w:sz="4" w:space="1" w:color="auto"/>
+          <w:right w:val="single" w:sz="4" w:space="4" w:color="auto"/>
+        </w:pBdr>
+      </w:pPr>
+      <w:r>
+        <w:t xml:space="preserve">            // 0 -255</w:t>
+      </w:r>
+    </w:p>
+    <w:p>
+      <w:pPr>
+        <w:pStyle w:val="NoSpacing"/>
+        <w:pBdr>
+          <w:top w:val="single" w:sz="4" w:space="1" w:color="auto"/>
+          <w:left w:val="single" w:sz="4" w:space="4" w:color="auto"/>
+          <w:bottom w:val="single" w:sz="4" w:space="1" w:color="auto"/>
+          <w:right w:val="single" w:sz="4" w:space="4" w:color="auto"/>
+        </w:pBdr>
+      </w:pPr>
+      <w:r>
+        <w:t xml:space="preserve">            num1 = </w:t>
+      </w:r>
+      <w:proofErr w:type="spellStart"/>
+      <w:proofErr w:type="gramStart"/>
+      <w:r>
+        <w:t>Byte.Parse</w:t>
+      </w:r>
+      <w:proofErr w:type="spellEnd"/>
+      <w:r>
+        <w:t>(</w:t>
+      </w:r>
+      <w:proofErr w:type="spellStart"/>
+      <w:proofErr w:type="gramEnd"/>
+      <w:r>
+        <w:t>Console.ReadLine</w:t>
+      </w:r>
+      <w:proofErr w:type="spellEnd"/>
+      <w:r>
+        <w:t>());</w:t>
+      </w:r>
+    </w:p>
+    <w:p>
+      <w:pPr>
+        <w:pStyle w:val="NoSpacing"/>
+        <w:pBdr>
+          <w:top w:val="single" w:sz="4" w:space="1" w:color="auto"/>
+          <w:left w:val="single" w:sz="4" w:space="4" w:color="auto"/>
+          <w:bottom w:val="single" w:sz="4" w:space="1" w:color="auto"/>
+          <w:right w:val="single" w:sz="4" w:space="4" w:color="auto"/>
+        </w:pBdr>
+      </w:pPr>
+      <w:r>
+        <w:t xml:space="preserve">            </w:t>
+      </w:r>
+      <w:proofErr w:type="spellStart"/>
+      <w:proofErr w:type="gramStart"/>
+      <w:r>
+        <w:t>Console.WriteLine</w:t>
+      </w:r>
+      <w:proofErr w:type="spellEnd"/>
+      <w:r>
+        <w:t>(</w:t>
+      </w:r>
+      <w:proofErr w:type="gramEnd"/>
+      <w:r>
+        <w:t>"Enter Num2");</w:t>
+      </w:r>
+    </w:p>
+    <w:p>
+      <w:pPr>
+        <w:pStyle w:val="NoSpacing"/>
+        <w:pBdr>
+          <w:top w:val="single" w:sz="4" w:space="1" w:color="auto"/>
+          <w:left w:val="single" w:sz="4" w:space="4" w:color="auto"/>
+          <w:bottom w:val="single" w:sz="4" w:space="1" w:color="auto"/>
+          <w:right w:val="single" w:sz="4" w:space="4" w:color="auto"/>
+        </w:pBdr>
+      </w:pPr>
+      <w:r>
+        <w:t xml:space="preserve">            num2 = </w:t>
+      </w:r>
+      <w:proofErr w:type="spellStart"/>
+      <w:proofErr w:type="gramStart"/>
+      <w:r>
+        <w:t>Convert.ToByte</w:t>
+      </w:r>
+      <w:proofErr w:type="spellEnd"/>
+      <w:r>
+        <w:t>(</w:t>
+      </w:r>
+      <w:proofErr w:type="spellStart"/>
+      <w:proofErr w:type="gramEnd"/>
+      <w:r>
+        <w:t>Console.ReadLine</w:t>
+      </w:r>
+      <w:proofErr w:type="spellEnd"/>
+      <w:r>
+        <w:t>());</w:t>
+      </w:r>
+    </w:p>
+    <w:p>
+      <w:pPr>
+        <w:pStyle w:val="NoSpacing"/>
+        <w:pBdr>
+          <w:top w:val="single" w:sz="4" w:space="1" w:color="auto"/>
+          <w:left w:val="single" w:sz="4" w:space="4" w:color="auto"/>
+          <w:bottom w:val="single" w:sz="4" w:space="1" w:color="auto"/>
+          <w:right w:val="single" w:sz="4" w:space="4" w:color="auto"/>
+        </w:pBdr>
+      </w:pPr>
+      <w:r>
+        <w:t xml:space="preserve">            </w:t>
+      </w:r>
+      <w:proofErr w:type="spellStart"/>
+      <w:proofErr w:type="gramStart"/>
+      <w:r>
+        <w:t>Console.WriteLine</w:t>
+      </w:r>
+      <w:proofErr w:type="spellEnd"/>
+      <w:r>
+        <w:t>(</w:t>
+      </w:r>
+      <w:proofErr w:type="gramEnd"/>
+      <w:r>
+        <w:t>"Enter your choice");</w:t>
+      </w:r>
+    </w:p>
+    <w:p>
+      <w:pPr>
+        <w:pStyle w:val="NoSpacing"/>
+        <w:pBdr>
+          <w:top w:val="single" w:sz="4" w:space="1" w:color="auto"/>
+          <w:left w:val="single" w:sz="4" w:space="4" w:color="auto"/>
+          <w:bottom w:val="single" w:sz="4" w:space="1" w:color="auto"/>
+          <w:right w:val="single" w:sz="4" w:space="4" w:color="auto"/>
+        </w:pBdr>
+      </w:pPr>
+      <w:r>
+        <w:t xml:space="preserve">            </w:t>
+      </w:r>
+      <w:proofErr w:type="gramStart"/>
+      <w:r>
+        <w:t>choice</w:t>
+      </w:r>
+      <w:proofErr w:type="gramEnd"/>
+      <w:r>
+        <w:t xml:space="preserve"> = </w:t>
+      </w:r>
+      <w:proofErr w:type="spellStart"/>
+      <w:r>
+        <w:t>Convert.ToByte</w:t>
+      </w:r>
+      <w:proofErr w:type="spellEnd"/>
+      <w:r>
+        <w:t>(</w:t>
+      </w:r>
+      <w:proofErr w:type="spellStart"/>
+      <w:r>
+        <w:t>Console.ReadLine</w:t>
+      </w:r>
+      <w:proofErr w:type="spellEnd"/>
+      <w:r>
+        <w:t>());</w:t>
+      </w:r>
+    </w:p>
+    <w:p>
+      <w:pPr>
+        <w:pStyle w:val="NoSpacing"/>
+        <w:pBdr>
+          <w:top w:val="single" w:sz="4" w:space="1" w:color="auto"/>
+          <w:left w:val="single" w:sz="4" w:space="4" w:color="auto"/>
+          <w:bottom w:val="single" w:sz="4" w:space="1" w:color="auto"/>
+          <w:right w:val="single" w:sz="4" w:space="4" w:color="auto"/>
+        </w:pBdr>
+      </w:pPr>
+      <w:r>
+        <w:t xml:space="preserve">            </w:t>
+      </w:r>
+      <w:proofErr w:type="gramStart"/>
+      <w:r>
+        <w:t>if</w:t>
+      </w:r>
+      <w:proofErr w:type="gramEnd"/>
+      <w:r>
+        <w:t xml:space="preserve"> (choice </w:t>
+      </w:r>
+      <w:r>
+        <w:t xml:space="preserve">== </w:t>
+      </w:r>
+      <w:r>
+        <w:t>1)</w:t>
+      </w:r>
+    </w:p>
+    <w:p>
+      <w:pPr>
+        <w:pStyle w:val="NoSpacing"/>
+        <w:pBdr>
+          <w:top w:val="single" w:sz="4" w:space="1" w:color="auto"/>
+          <w:left w:val="single" w:sz="4" w:space="4" w:color="auto"/>
+          <w:bottom w:val="single" w:sz="4" w:space="1" w:color="auto"/>
+          <w:right w:val="single" w:sz="4" w:space="4" w:color="auto"/>
+        </w:pBdr>
+      </w:pPr>
+    </w:p>
+    <w:p>
+      <w:pPr>
+        <w:pStyle w:val="NoSpacing"/>
+        <w:pBdr>
+          <w:top w:val="single" w:sz="4" w:space="1" w:color="auto"/>
+          <w:left w:val="single" w:sz="4" w:space="4" w:color="auto"/>
+          <w:bottom w:val="single" w:sz="4" w:space="1" w:color="auto"/>
+          <w:right w:val="single" w:sz="4" w:space="4" w:color="auto"/>
+        </w:pBdr>
+      </w:pPr>
+      <w:r>
+        <w:t xml:space="preserve">                </w:t>
+      </w:r>
+      <w:proofErr w:type="spellStart"/>
+      <w:proofErr w:type="gramStart"/>
+      <w:r>
+        <w:t>Console.WriteLine</w:t>
+      </w:r>
+      <w:proofErr w:type="spellEnd"/>
+      <w:r>
+        <w:t>(</w:t>
+      </w:r>
+      <w:proofErr w:type="gramEnd"/>
+      <w:r>
+        <w:t>"Sum of {0} and {1} is {2}", num1, num2, (num1 + num2));</w:t>
+      </w:r>
+    </w:p>
+    <w:p>
+      <w:pPr>
+        <w:pStyle w:val="NoSpacing"/>
+        <w:pBdr>
+          <w:top w:val="single" w:sz="4" w:space="1" w:color="auto"/>
+          <w:left w:val="single" w:sz="4" w:space="4" w:color="auto"/>
+          <w:bottom w:val="single" w:sz="4" w:space="1" w:color="auto"/>
+          <w:right w:val="single" w:sz="4" w:space="4" w:color="auto"/>
+        </w:pBdr>
+      </w:pPr>
+      <w:r>
+        <w:t xml:space="preserve">            </w:t>
+      </w:r>
+      <w:proofErr w:type="gramStart"/>
+      <w:r>
+        <w:t>else</w:t>
+      </w:r>
+      <w:proofErr w:type="gramEnd"/>
+      <w:r>
+        <w:t xml:space="preserve"> if (choice == 2)</w:t>
+      </w:r>
+    </w:p>
+    <w:p>
+      <w:pPr>
+        <w:pStyle w:val="NoSpacing"/>
+        <w:pBdr>
+          <w:top w:val="single" w:sz="4" w:space="1" w:color="auto"/>
+          <w:left w:val="single" w:sz="4" w:space="4" w:color="auto"/>
+          <w:bottom w:val="single" w:sz="4" w:space="1" w:color="auto"/>
+          <w:right w:val="single" w:sz="4" w:space="4" w:color="auto"/>
+        </w:pBdr>
+      </w:pPr>
+      <w:r>
+        <w:t xml:space="preserve">                </w:t>
+      </w:r>
+      <w:proofErr w:type="spellStart"/>
+      <w:proofErr w:type="gramStart"/>
+      <w:r>
+        <w:t>Console.WriteLine</w:t>
+      </w:r>
+      <w:proofErr w:type="spellEnd"/>
+      <w:r>
+        <w:t>(</w:t>
+      </w:r>
+      <w:proofErr w:type="gramEnd"/>
+      <w:r>
+        <w:t>"Difference of {0} and {1} is {2}", num1, num2, (num1 - num2));</w:t>
+      </w:r>
+    </w:p>
+    <w:p>
+      <w:pPr>
+        <w:pStyle w:val="NoSpacing"/>
+        <w:pBdr>
+          <w:top w:val="single" w:sz="4" w:space="1" w:color="auto"/>
+          <w:left w:val="single" w:sz="4" w:space="4" w:color="auto"/>
+          <w:bottom w:val="single" w:sz="4" w:space="1" w:color="auto"/>
+          <w:right w:val="single" w:sz="4" w:space="4" w:color="auto"/>
+        </w:pBdr>
+      </w:pPr>
+      <w:r>
+        <w:t xml:space="preserve">            </w:t>
+      </w:r>
+      <w:proofErr w:type="gramStart"/>
+      <w:r>
+        <w:t>else</w:t>
+      </w:r>
+      <w:proofErr w:type="gramEnd"/>
+      <w:r>
+        <w:t xml:space="preserve"> if (choice == 3)</w:t>
+      </w:r>
+    </w:p>
+    <w:p>
+      <w:pPr>
+        <w:pStyle w:val="NoSpacing"/>
+        <w:pBdr>
+          <w:top w:val="single" w:sz="4" w:space="1" w:color="auto"/>
+          <w:left w:val="single" w:sz="4" w:space="4" w:color="auto"/>
+          <w:bottom w:val="single" w:sz="4" w:space="1" w:color="auto"/>
+          <w:right w:val="single" w:sz="4" w:space="4" w:color="auto"/>
+        </w:pBdr>
+      </w:pPr>
+    </w:p>
+    <w:p>
+      <w:pPr>
+        <w:pStyle w:val="NoSpacing"/>
+        <w:pBdr>
+          <w:top w:val="single" w:sz="4" w:space="1" w:color="auto"/>
+          <w:left w:val="single" w:sz="4" w:space="4" w:color="auto"/>
+          <w:bottom w:val="single" w:sz="4" w:space="1" w:color="auto"/>
+          <w:right w:val="single" w:sz="4" w:space="4" w:color="auto"/>
+        </w:pBdr>
+      </w:pPr>
+      <w:r>
+        <w:t xml:space="preserve">                </w:t>
+      </w:r>
+      <w:proofErr w:type="spellStart"/>
+      <w:proofErr w:type="gramStart"/>
+      <w:r>
+        <w:t>Console.WriteLine</w:t>
+      </w:r>
+      <w:proofErr w:type="spellEnd"/>
+      <w:r>
+        <w:t>(</w:t>
+      </w:r>
+      <w:proofErr w:type="gramEnd"/>
+      <w:r>
+        <w:t>"Product of {0} and {1} is {2}", num1, num2, (num1 * num2));</w:t>
+      </w:r>
+    </w:p>
+    <w:p>
+      <w:pPr>
+        <w:pStyle w:val="NoSpacing"/>
+        <w:pBdr>
+          <w:top w:val="single" w:sz="4" w:space="1" w:color="auto"/>
+          <w:left w:val="single" w:sz="4" w:space="4" w:color="auto"/>
+          <w:bottom w:val="single" w:sz="4" w:space="1" w:color="auto"/>
+          <w:right w:val="single" w:sz="4" w:space="4" w:color="auto"/>
+        </w:pBdr>
+      </w:pPr>
+      <w:r>
+        <w:t xml:space="preserve">            </w:t>
+      </w:r>
+      <w:proofErr w:type="gramStart"/>
+      <w:r>
+        <w:t>else</w:t>
+      </w:r>
+      <w:proofErr w:type="gramEnd"/>
+      <w:r>
+        <w:t xml:space="preserve"> if (choice == 4)</w:t>
+      </w:r>
+    </w:p>
+    <w:p>
+      <w:pPr>
+        <w:pStyle w:val="NoSpacing"/>
+        <w:pBdr>
+          <w:top w:val="single" w:sz="4" w:space="1" w:color="auto"/>
+          <w:left w:val="single" w:sz="4" w:space="4" w:color="auto"/>
+          <w:bottom w:val="single" w:sz="4" w:space="1" w:color="auto"/>
+          <w:right w:val="single" w:sz="4" w:space="4" w:color="auto"/>
+        </w:pBdr>
+      </w:pPr>
+      <w:r>
+        <w:t xml:space="preserve">                </w:t>
+      </w:r>
+      <w:proofErr w:type="spellStart"/>
+      <w:proofErr w:type="gramStart"/>
+      <w:r>
+        <w:t>Console.WriteLine</w:t>
+      </w:r>
+      <w:proofErr w:type="spellEnd"/>
+      <w:r>
+        <w:t>(</w:t>
+      </w:r>
+      <w:proofErr w:type="gramEnd"/>
+      <w:r>
+        <w:t>"Quotient of {0} and {1} is {2}", num1, num2, (num1 / num2));</w:t>
+      </w:r>
+    </w:p>
+    <w:p>
+      <w:pPr>
+        <w:pStyle w:val="NoSpacing"/>
+        <w:pBdr>
+          <w:top w:val="single" w:sz="4" w:space="1" w:color="auto"/>
+          <w:left w:val="single" w:sz="4" w:space="4" w:color="auto"/>
+          <w:bottom w:val="single" w:sz="4" w:space="1" w:color="auto"/>
+          <w:right w:val="single" w:sz="4" w:space="4" w:color="auto"/>
+        </w:pBdr>
+      </w:pPr>
+      <w:r>
+        <w:lastRenderedPageBreak/>
+        <w:t xml:space="preserve">            </w:t>
+      </w:r>
+      <w:proofErr w:type="gramStart"/>
+      <w:r>
+        <w:t>else</w:t>
+      </w:r>
+      <w:proofErr w:type="gramEnd"/>
+      <w:r>
+        <w:t xml:space="preserve"> if (choice == 5)</w:t>
+      </w:r>
+    </w:p>
+    <w:p>
+      <w:pPr>
+        <w:pStyle w:val="NoSpacing"/>
+        <w:pBdr>
+          <w:top w:val="single" w:sz="4" w:space="1" w:color="auto"/>
+          <w:left w:val="single" w:sz="4" w:space="4" w:color="auto"/>
+          <w:bottom w:val="single" w:sz="4" w:space="1" w:color="auto"/>
+          <w:right w:val="single" w:sz="4" w:space="4" w:color="auto"/>
+        </w:pBdr>
+      </w:pPr>
+      <w:r>
+        <w:t xml:space="preserve">                </w:t>
+      </w:r>
+      <w:proofErr w:type="spellStart"/>
+      <w:proofErr w:type="gramStart"/>
+      <w:r>
+        <w:t>Console.WriteLine</w:t>
+      </w:r>
+      <w:proofErr w:type="spellEnd"/>
+      <w:r>
+        <w:t>(</w:t>
+      </w:r>
+      <w:proofErr w:type="gramEnd"/>
+      <w:r>
+        <w:t>"Remainder of {0} and {1} is {2}", num1, num2, (num1 % num2));</w:t>
+      </w:r>
+    </w:p>
+    <w:p>
+      <w:pPr>
+        <w:pStyle w:val="NoSpacing"/>
+        <w:pBdr>
+          <w:top w:val="single" w:sz="4" w:space="1" w:color="auto"/>
+          <w:left w:val="single" w:sz="4" w:space="4" w:color="auto"/>
+          <w:bottom w:val="single" w:sz="4" w:space="1" w:color="auto"/>
+          <w:right w:val="single" w:sz="4" w:space="4" w:color="auto"/>
+        </w:pBdr>
+      </w:pPr>
+      <w:r>
+        <w:t xml:space="preserve">            </w:t>
+      </w:r>
+      <w:proofErr w:type="gramStart"/>
+      <w:r>
+        <w:t>else</w:t>
+      </w:r>
+      <w:proofErr w:type="gramEnd"/>
+    </w:p>
+    <w:p>
+      <w:pPr>
+        <w:pStyle w:val="NoSpacing"/>
+        <w:pBdr>
+          <w:top w:val="single" w:sz="4" w:space="1" w:color="auto"/>
+          <w:left w:val="single" w:sz="4" w:space="4" w:color="auto"/>
+          <w:bottom w:val="single" w:sz="4" w:space="1" w:color="auto"/>
+          <w:right w:val="single" w:sz="4" w:space="4" w:color="auto"/>
+        </w:pBdr>
+      </w:pPr>
+      <w:r>
+        <w:t xml:space="preserve">                </w:t>
+      </w:r>
+      <w:proofErr w:type="spellStart"/>
+      <w:proofErr w:type="gramStart"/>
+      <w:r>
+        <w:t>Console.WriteLine</w:t>
+      </w:r>
+      <w:proofErr w:type="spellEnd"/>
+      <w:r>
+        <w:t>(</w:t>
+      </w:r>
+      <w:proofErr w:type="gramEnd"/>
+      <w:r>
+        <w:t>"Invalid Choice")</w:t>
+      </w:r>
+    </w:p>
+    <w:p>
+      <w:pPr>
+        <w:pStyle w:val="NoSpacing"/>
+        <w:pBdr>
+          <w:top w:val="single" w:sz="4" w:space="1" w:color="auto"/>
+          <w:left w:val="single" w:sz="4" w:space="4" w:color="auto"/>
+          <w:bottom w:val="single" w:sz="4" w:space="1" w:color="auto"/>
+          <w:right w:val="single" w:sz="4" w:space="4" w:color="auto"/>
+        </w:pBdr>
+      </w:pPr>
+      <w:r>
+        <w:t>;     }</w:t>
+      </w:r>
+    </w:p>
+    <w:p>
+      <w:pPr>
+        <w:pStyle w:val="NoSpacing"/>
+        <w:pBdr>
+          <w:top w:val="single" w:sz="4" w:space="1" w:color="auto"/>
+          <w:left w:val="single" w:sz="4" w:space="4" w:color="auto"/>
+          <w:bottom w:val="single" w:sz="4" w:space="1" w:color="auto"/>
+          <w:right w:val="single" w:sz="4" w:space="4" w:color="auto"/>
+        </w:pBdr>
+      </w:pPr>
+      <w:r>
+        <w:t xml:space="preserve">    }</w:t>
+      </w:r>
+    </w:p>
+    <w:p>
+      <w:pPr>
+        <w:pStyle w:val="NoSpacing"/>
+        <w:pBdr>
+          <w:top w:val="single" w:sz="4" w:space="1" w:color="auto"/>
+          <w:left w:val="single" w:sz="4" w:space="4" w:color="auto"/>
+          <w:bottom w:val="single" w:sz="4" w:space="1" w:color="auto"/>
+          <w:right w:val="single" w:sz="4" w:space="4" w:color="auto"/>
+        </w:pBdr>
+      </w:pPr>
+      <w:r>
+        <w:t>}</w:t>
+      </w:r>
+    </w:p>
+    <w:p/>
+    <w:p>
+      <w:r>
+        <w:t>Repetitive Statements</w:t>
+      </w:r>
+    </w:p>
+    <w:p>
+      <w:r>
+        <w:t>By using Loops</w:t>
+      </w:r>
+    </w:p>
+    <w:p>
+      <w:r>
+        <w:t>Do – while</w:t>
+      </w:r>
+    </w:p>
+    <w:p>
+      <w:r>
+        <w:t>While</w:t>
+      </w:r>
+    </w:p>
+    <w:p>
+      <w:r>
+        <w:t>For</w:t>
+      </w:r>
+    </w:p>
+    <w:p>
+      <w:proofErr w:type="spellStart"/>
+      <w:r>
+        <w:t>Foreach</w:t>
+      </w:r>
+      <w:proofErr w:type="spellEnd"/>
+    </w:p>
+    <w:p>
+      <w:r>
+        <w:t>How any statements in any loop</w:t>
+      </w:r>
+    </w:p>
+    <w:p>
+      <w:pPr>
+        <w:pStyle w:val="ListParagraph"/>
+        <w:numPr>
+          <w:ilvl w:val="0"/>
+          <w:numId w:val="7"/>
+        </w:numPr>
+      </w:pPr>
+      <w:r>
+        <w:t>Starting Point Or initialization</w:t>
+      </w:r>
+    </w:p>
+    <w:p>
+      <w:pPr>
+        <w:pStyle w:val="ListParagraph"/>
+        <w:numPr>
+          <w:ilvl w:val="0"/>
+          <w:numId w:val="7"/>
+        </w:numPr>
+      </w:pPr>
+      <w:r>
+        <w:t>Condition or Termination Point</w:t>
+      </w:r>
+    </w:p>
+    <w:p>
+      <w:pPr>
+        <w:pStyle w:val="ListParagraph"/>
+        <w:numPr>
+          <w:ilvl w:val="0"/>
+          <w:numId w:val="7"/>
+        </w:numPr>
+      </w:pPr>
+      <w:proofErr w:type="spellStart"/>
+      <w:r>
+        <w:t>Inre</w:t>
+      </w:r>
+      <w:proofErr w:type="spellEnd"/>
+      <w:r>
+        <w:t xml:space="preserve"> / </w:t>
+      </w:r>
+      <w:proofErr w:type="spellStart"/>
+      <w:r>
+        <w:t>Decre</w:t>
+      </w:r>
+      <w:proofErr w:type="spellEnd"/>
+      <w:r>
+        <w:t xml:space="preserve"> Point</w:t>
+      </w:r>
+    </w:p>
+    <w:p>
+      <w:pPr>
+        <w:rPr>
+          <w:b/>
+        </w:rPr>
+      </w:pPr>
+      <w:r>
+        <w:rPr>
+          <w:b/>
+          <w:highlight w:val="yellow"/>
+        </w:rPr>
+        <w:t>Do – while</w:t>
+      </w:r>
+    </w:p>
+    <w:p>
+      <w:proofErr w:type="gramStart"/>
+      <w:r>
+        <w:t>Syntax :</w:t>
+      </w:r>
+      <w:proofErr w:type="gramEnd"/>
+    </w:p>
+    <w:p>
+      <w:r>
+        <w:t>Initialization;</w:t>
+      </w:r>
+    </w:p>
+    <w:p>
+      <w:r>
+        <w:t xml:space="preserve">Do </w:t>
+      </w:r>
+    </w:p>
+    <w:p>
+      <w:r>
+        <w:t>{</w:t>
+      </w:r>
+    </w:p>
+    <w:p>
+      <w:r>
+        <w:t>Statements;</w:t>
+      </w:r>
+    </w:p>
+    <w:p>
+      <w:proofErr w:type="spellStart"/>
+      <w:r>
+        <w:t>Inc</w:t>
+      </w:r>
+      <w:proofErr w:type="spellEnd"/>
+      <w:r>
+        <w:t xml:space="preserve"> / </w:t>
+      </w:r>
+      <w:proofErr w:type="spellStart"/>
+      <w:r>
+        <w:t>dec</w:t>
+      </w:r>
+      <w:proofErr w:type="spellEnd"/>
+    </w:p>
+    <w:p>
+      <w:proofErr w:type="gramStart"/>
+      <w:r>
+        <w:t>}  while</w:t>
+      </w:r>
+      <w:proofErr w:type="gramEnd"/>
+      <w:r>
+        <w:t>(condition);</w:t>
+      </w:r>
+    </w:p>
+    <w:p/>
+    <w:p>
+      <w:pPr>
+        <w:rPr>
+          <w:b/>
+        </w:rPr>
+      </w:pPr>
+      <w:proofErr w:type="gramStart"/>
+      <w:r>
+        <w:rPr>
+          <w:b/>
+          <w:highlight w:val="yellow"/>
+        </w:rPr>
+        <w:t>while</w:t>
+      </w:r>
+      <w:proofErr w:type="gramEnd"/>
+    </w:p>
+    <w:p>
+      <w:proofErr w:type="gramStart"/>
+      <w:r>
+        <w:t>Syntax :</w:t>
+      </w:r>
+      <w:proofErr w:type="gramEnd"/>
+    </w:p>
+    <w:p>
+      <w:r>
+        <w:t>Initialization;</w:t>
+      </w:r>
+    </w:p>
+    <w:p>
+      <w:proofErr w:type="gramStart"/>
+      <w:r>
+        <w:t>While(</w:t>
+      </w:r>
+      <w:proofErr w:type="gramEnd"/>
+      <w:r>
+        <w:t>condition)</w:t>
+      </w:r>
+    </w:p>
+    <w:p>
+      <w:r>
+        <w:lastRenderedPageBreak/>
+        <w:t>{</w:t>
+      </w:r>
+    </w:p>
+    <w:p>
+      <w:r>
+        <w:t>Statements;</w:t>
+      </w:r>
+    </w:p>
+    <w:p>
+      <w:proofErr w:type="spellStart"/>
+      <w:r>
+        <w:t>Inc</w:t>
+      </w:r>
+      <w:proofErr w:type="spellEnd"/>
+      <w:r>
+        <w:t xml:space="preserve"> / </w:t>
+      </w:r>
+      <w:proofErr w:type="spellStart"/>
+      <w:r>
+        <w:t>dec</w:t>
+      </w:r>
+      <w:proofErr w:type="spellEnd"/>
+    </w:p>
+    <w:p>
+      <w:r>
+        <w:t xml:space="preserve">}  </w:t>
+      </w:r>
+      <w:r>
+        <w:t xml:space="preserve"> </w:t>
+      </w:r>
+    </w:p>
+    <w:p/>
+    <w:p>
+      <w:pPr>
+        <w:rPr>
+          <w:b/>
+        </w:rPr>
+      </w:pPr>
+      <w:r>
+        <w:rPr>
+          <w:b/>
+          <w:highlight w:val="yellow"/>
+        </w:rPr>
+        <w:t>For loop</w:t>
+      </w:r>
+    </w:p>
+    <w:p>
+      <w:pPr>
+        <w:rPr>
+          <w:b/>
+        </w:rPr>
+      </w:pPr>
+      <w:proofErr w:type="gramStart"/>
+      <w:r>
+        <w:rPr>
+          <w:b/>
+        </w:rPr>
+        <w:t>For(</w:t>
+      </w:r>
+      <w:proofErr w:type="gramEnd"/>
+      <w:r>
+        <w:rPr>
+          <w:b/>
+        </w:rPr>
+        <w:t xml:space="preserve">initialization </w:t>
+      </w:r>
+      <w:proofErr w:type="spellStart"/>
+      <w:r>
+        <w:rPr>
+          <w:b/>
+        </w:rPr>
+        <w:t>point;condition</w:t>
+      </w:r>
+      <w:proofErr w:type="spellEnd"/>
+      <w:r>
+        <w:rPr>
+          <w:b/>
+        </w:rPr>
+        <w:t xml:space="preserve">; </w:t>
+      </w:r>
+      <w:proofErr w:type="spellStart"/>
+      <w:r>
+        <w:rPr>
+          <w:b/>
+        </w:rPr>
+        <w:t>icr</w:t>
+      </w:r>
+      <w:proofErr w:type="spellEnd"/>
+      <w:r>
+        <w:rPr>
+          <w:b/>
+        </w:rPr>
+        <w:t>/</w:t>
+      </w:r>
+      <w:proofErr w:type="spellStart"/>
+      <w:r>
+        <w:rPr>
+          <w:b/>
+        </w:rPr>
+        <w:t>dec</w:t>
+      </w:r>
+      <w:proofErr w:type="spellEnd"/>
+      <w:r>
+        <w:rPr>
+          <w:b/>
+        </w:rPr>
+        <w:t>)</w:t>
+      </w:r>
+    </w:p>
+    <w:p>
+      <w:pPr>
+        <w:rPr>
+          <w:b/>
+        </w:rPr>
+      </w:pPr>
+      <w:r>
+        <w:rPr>
+          <w:b/>
+        </w:rPr>
+        <w:t>{</w:t>
+      </w:r>
+    </w:p>
+    <w:p>
+      <w:pPr>
+        <w:rPr>
+          <w:b/>
+        </w:rPr>
+      </w:pPr>
+      <w:r>
+        <w:t>Statements</w:t>
+      </w:r>
+    </w:p>
+    <w:p>
+      <w:pPr>
+        <w:rPr>
+          <w:b/>
+        </w:rPr>
+      </w:pPr>
+      <w:r>
+        <w:rPr>
+          <w:b/>
+        </w:rPr>
+        <w:t>}</w:t>
+      </w:r>
+    </w:p>
+    <w:p>
+      <w:pPr>
+        <w:rPr>
+          <w:b/>
+        </w:rPr>
+      </w:pPr>
+    </w:p>
+    <w:p>
+      <w:pPr>
+        <w:rPr>
+          <w:b/>
+        </w:rPr>
+      </w:pPr>
+      <w:proofErr w:type="spellStart"/>
+      <w:r>
+        <w:rPr>
+          <w:b/>
+          <w:highlight w:val="yellow"/>
+        </w:rPr>
+        <w:t>Foreach</w:t>
+      </w:r>
+      <w:proofErr w:type="spellEnd"/>
+      <w:r>
+        <w:rPr>
+          <w:b/>
+          <w:highlight w:val="yellow"/>
+        </w:rPr>
+        <w:t xml:space="preserve"> </w:t>
+      </w:r>
+      <w:proofErr w:type="gramStart"/>
+      <w:r>
+        <w:rPr>
+          <w:b/>
+          <w:highlight w:val="yellow"/>
+        </w:rPr>
+        <w:t>loop</w:t>
+      </w:r>
+      <w:r>
+        <w:rPr>
+          <w:b/>
+        </w:rPr>
+        <w:t xml:space="preserve"> :</w:t>
+      </w:r>
+      <w:proofErr w:type="gramEnd"/>
+      <w:r>
+        <w:rPr>
+          <w:b/>
+        </w:rPr>
+        <w:t xml:space="preserve"> it is used to work with Arrays / Collections</w:t>
+      </w:r>
+    </w:p>
+    <w:p>
+      <w:pPr>
+        <w:rPr>
+          <w:b/>
+        </w:rPr>
+      </w:pPr>
+      <w:proofErr w:type="spellStart"/>
+      <w:proofErr w:type="gramStart"/>
+      <w:r>
+        <w:rPr>
+          <w:b/>
+        </w:rPr>
+        <w:t>Foreach</w:t>
+      </w:r>
+      <w:proofErr w:type="spellEnd"/>
+      <w:r>
+        <w:rPr>
+          <w:b/>
+        </w:rPr>
+        <w:t>(</w:t>
+      </w:r>
+      <w:proofErr w:type="gramEnd"/>
+      <w:r>
+        <w:rPr>
+          <w:b/>
+        </w:rPr>
+        <w:t xml:space="preserve">type </w:t>
+      </w:r>
+      <w:proofErr w:type="spellStart"/>
+      <w:r>
+        <w:rPr>
+          <w:b/>
+        </w:rPr>
+        <w:t>rangevariable</w:t>
+      </w:r>
+      <w:proofErr w:type="spellEnd"/>
+      <w:r>
+        <w:rPr>
+          <w:b/>
+        </w:rPr>
+        <w:t xml:space="preserve"> in Array/Collection)</w:t>
+      </w:r>
+    </w:p>
+    <w:p>
+      <w:pPr>
+        <w:rPr>
+          <w:b/>
+        </w:rPr>
+      </w:pPr>
+      <w:r>
+        <w:rPr>
+          <w:b/>
+        </w:rPr>
+        <w:t xml:space="preserve">{ </w:t>
+      </w:r>
+    </w:p>
+    <w:p>
+      <w:pPr>
+        <w:rPr>
+          <w:b/>
+        </w:rPr>
+      </w:pPr>
+      <w:proofErr w:type="gramStart"/>
+      <w:r>
+        <w:rPr>
+          <w:b/>
+        </w:rPr>
+        <w:t>statements</w:t>
+      </w:r>
+      <w:proofErr w:type="gramEnd"/>
+      <w:r>
+        <w:rPr>
+          <w:b/>
+        </w:rPr>
+        <w:t>;</w:t>
+      </w:r>
+    </w:p>
+    <w:p>
+      <w:pPr>
+        <w:rPr>
+          <w:b/>
+        </w:rPr>
+      </w:pPr>
+      <w:r>
+        <w:rPr>
+          <w:b/>
+        </w:rPr>
+        <w:t>}</w:t>
+      </w:r>
+    </w:p>
+    <w:p>
+      <w:pPr>
+        <w:shd w:val="clear" w:color="auto" w:fill="1E1E1E"/>
+        <w:spacing w:after="0" w:line="285" w:lineRule="atLeast"/>
+        <w:rPr>
+          <w:rFonts w:ascii="Consolas" w:eastAsia="Times New Roman" w:hAnsi="Consolas" w:cs="Times New Roman"/>
+          <w:color w:val="D4D4D4"/>
+          <w:sz w:val="21"/>
+          <w:szCs w:val="21"/>
+          <w:lang w:eastAsia="en-IN"/>
+        </w:rPr>
+      </w:pPr>
+      <w:proofErr w:type="spellStart"/>
+      <w:proofErr w:type="gramStart"/>
+      <w:r>
+        <w:rPr>
+          <w:rFonts w:ascii="Consolas" w:eastAsia="Times New Roman" w:hAnsi="Consolas" w:cs="Times New Roman"/>
+          <w:color w:val="C586C0"/>
+          <w:sz w:val="21"/>
+          <w:szCs w:val="21"/>
+          <w:lang w:eastAsia="en-IN"/>
+        </w:rPr>
+        <w:t>foreach</w:t>
+      </w:r>
+      <w:proofErr w:type="spellEnd"/>
+      <w:r>
+        <w:rPr>
+          <w:rFonts w:ascii="Consolas" w:eastAsia="Times New Roman" w:hAnsi="Consolas" w:cs="Times New Roman"/>
+          <w:color w:val="D4D4D4"/>
+          <w:sz w:val="21"/>
+          <w:szCs w:val="21"/>
+          <w:lang w:eastAsia="en-IN"/>
+        </w:rPr>
+        <w:t>(</w:t>
+      </w:r>
+      <w:proofErr w:type="spellStart"/>
+      <w:proofErr w:type="gramEnd"/>
+      <w:r>
+        <w:rPr>
+          <w:rFonts w:ascii="Consolas" w:eastAsia="Times New Roman" w:hAnsi="Consolas" w:cs="Times New Roman"/>
+          <w:color w:val="569CD6"/>
+          <w:sz w:val="21"/>
+          <w:szCs w:val="21"/>
+          <w:lang w:eastAsia="en-IN"/>
+        </w:rPr>
+        <w:t>int</w:t>
+      </w:r>
+      <w:proofErr w:type="spellEnd"/>
+      <w:r>
+        <w:rPr>
+          <w:rFonts w:ascii="Consolas" w:eastAsia="Times New Roman" w:hAnsi="Consolas" w:cs="Times New Roman"/>
+          <w:color w:val="D4D4D4"/>
+          <w:sz w:val="21"/>
+          <w:szCs w:val="21"/>
+          <w:lang w:eastAsia="en-IN"/>
+        </w:rPr>
+        <w:t xml:space="preserve"> </w:t>
+      </w:r>
+      <w:r>
+        <w:rPr>
+          <w:rFonts w:ascii="Consolas" w:eastAsia="Times New Roman" w:hAnsi="Consolas" w:cs="Times New Roman"/>
+          <w:color w:val="9CDCFE"/>
+          <w:sz w:val="21"/>
+          <w:szCs w:val="21"/>
+          <w:lang w:eastAsia="en-IN"/>
+        </w:rPr>
+        <w:t>temp</w:t>
+      </w:r>
+      <w:r>
+        <w:rPr>
+          <w:rFonts w:ascii="Consolas" w:eastAsia="Times New Roman" w:hAnsi="Consolas" w:cs="Times New Roman"/>
+          <w:color w:val="D4D4D4"/>
+          <w:sz w:val="21"/>
+          <w:szCs w:val="21"/>
+          <w:lang w:eastAsia="en-IN"/>
+        </w:rPr>
+        <w:t xml:space="preserve"> </w:t>
+      </w:r>
+      <w:r>
+        <w:rPr>
+          <w:rFonts w:ascii="Consolas" w:eastAsia="Times New Roman" w:hAnsi="Consolas" w:cs="Times New Roman"/>
+          <w:color w:val="C586C0"/>
+          <w:sz w:val="21"/>
+          <w:szCs w:val="21"/>
+          <w:lang w:eastAsia="en-IN"/>
+        </w:rPr>
+        <w:t>in</w:t>
+      </w:r>
+      <w:r>
+        <w:rPr>
+          <w:rFonts w:ascii="Consolas" w:eastAsia="Times New Roman" w:hAnsi="Consolas" w:cs="Times New Roman"/>
+          <w:color w:val="D4D4D4"/>
+          <w:sz w:val="21"/>
+          <w:szCs w:val="21"/>
+          <w:lang w:eastAsia="en-IN"/>
+        </w:rPr>
+        <w:t xml:space="preserve"> </w:t>
+      </w:r>
+      <w:proofErr w:type="spellStart"/>
+      <w:r>
+        <w:rPr>
+          <w:rFonts w:ascii="Consolas" w:eastAsia="Times New Roman" w:hAnsi="Consolas" w:cs="Times New Roman"/>
+          <w:color w:val="9CDCFE"/>
+          <w:sz w:val="21"/>
+          <w:szCs w:val="21"/>
+          <w:lang w:eastAsia="en-IN"/>
+        </w:rPr>
+        <w:t>num</w:t>
+      </w:r>
+      <w:proofErr w:type="spellEnd"/>
+      <w:r>
+        <w:rPr>
+          <w:rFonts w:ascii="Consolas" w:eastAsia="Times New Roman" w:hAnsi="Consolas" w:cs="Times New Roman"/>
+          <w:color w:val="D4D4D4"/>
+          <w:sz w:val="21"/>
+          <w:szCs w:val="21"/>
+          <w:lang w:eastAsia="en-IN"/>
+        </w:rPr>
+        <w:t>)</w:t>
+      </w:r>
+    </w:p>
+    <w:p>
+      <w:pPr>
+        <w:shd w:val="clear" w:color="auto" w:fill="1E1E1E"/>
+        <w:spacing w:after="0" w:line="285" w:lineRule="atLeast"/>
+        <w:rPr>
+          <w:rFonts w:ascii="Consolas" w:eastAsia="Times New Roman" w:hAnsi="Consolas" w:cs="Times New Roman"/>
+          <w:color w:val="D4D4D4"/>
+          <w:sz w:val="21"/>
+          <w:szCs w:val="21"/>
+          <w:lang w:eastAsia="en-IN"/>
+        </w:rPr>
+      </w:pPr>
+      <w:r>
+        <w:rPr>
+          <w:rFonts w:ascii="Consolas" w:eastAsia="Times New Roman" w:hAnsi="Consolas" w:cs="Times New Roman"/>
+          <w:color w:val="D4D4D4"/>
+          <w:sz w:val="21"/>
+          <w:szCs w:val="21"/>
+          <w:lang w:eastAsia="en-IN"/>
+        </w:rPr>
+        <w:t>{</w:t>
+      </w:r>
+    </w:p>
+    <w:p>
+      <w:pPr>
+        <w:shd w:val="clear" w:color="auto" w:fill="1E1E1E"/>
+        <w:spacing w:after="0" w:line="285" w:lineRule="atLeast"/>
+        <w:rPr>
+          <w:rFonts w:ascii="Consolas" w:eastAsia="Times New Roman" w:hAnsi="Consolas" w:cs="Times New Roman"/>
+          <w:color w:val="D4D4D4"/>
+          <w:sz w:val="21"/>
+          <w:szCs w:val="21"/>
+          <w:lang w:eastAsia="en-IN"/>
+        </w:rPr>
+      </w:pPr>
+      <w:r>
+        <w:rPr>
+          <w:rFonts w:ascii="Consolas" w:eastAsia="Times New Roman" w:hAnsi="Consolas" w:cs="Times New Roman"/>
+          <w:color w:val="D4D4D4"/>
+          <w:sz w:val="21"/>
+          <w:szCs w:val="21"/>
+          <w:lang w:eastAsia="en-IN"/>
+        </w:rPr>
+        <w:t> </w:t>
+      </w:r>
+      <w:proofErr w:type="spellStart"/>
+      <w:proofErr w:type="gramStart"/>
+      <w:r>
+        <w:rPr>
+          <w:rFonts w:ascii="Consolas" w:eastAsia="Times New Roman" w:hAnsi="Consolas" w:cs="Times New Roman"/>
+          <w:color w:val="9CDCFE"/>
+          <w:sz w:val="21"/>
+          <w:szCs w:val="21"/>
+          <w:lang w:eastAsia="en-IN"/>
+        </w:rPr>
+        <w:t>Console</w:t>
+      </w:r>
+      <w:r>
+        <w:rPr>
+          <w:rFonts w:ascii="Consolas" w:eastAsia="Times New Roman" w:hAnsi="Consolas" w:cs="Times New Roman"/>
+          <w:color w:val="D4D4D4"/>
+          <w:sz w:val="21"/>
+          <w:szCs w:val="21"/>
+          <w:lang w:eastAsia="en-IN"/>
+        </w:rPr>
+        <w:t>.</w:t>
+      </w:r>
+      <w:r>
+        <w:rPr>
+          <w:rFonts w:ascii="Consolas" w:eastAsia="Times New Roman" w:hAnsi="Consolas" w:cs="Times New Roman"/>
+          <w:color w:val="DCDCAA"/>
+          <w:sz w:val="21"/>
+          <w:szCs w:val="21"/>
+          <w:lang w:eastAsia="en-IN"/>
+        </w:rPr>
+        <w:t>WriteLine</w:t>
+      </w:r>
+      <w:proofErr w:type="spellEnd"/>
+      <w:r>
+        <w:rPr>
+          <w:rFonts w:ascii="Consolas" w:eastAsia="Times New Roman" w:hAnsi="Consolas" w:cs="Times New Roman"/>
+          <w:color w:val="D4D4D4"/>
+          <w:sz w:val="21"/>
+          <w:szCs w:val="21"/>
+          <w:lang w:eastAsia="en-IN"/>
+        </w:rPr>
+        <w:t>(</w:t>
+      </w:r>
+      <w:proofErr w:type="gramEnd"/>
+      <w:r>
+        <w:rPr>
+          <w:rFonts w:ascii="Consolas" w:eastAsia="Times New Roman" w:hAnsi="Consolas" w:cs="Times New Roman"/>
+          <w:color w:val="9CDCFE"/>
+          <w:sz w:val="21"/>
+          <w:szCs w:val="21"/>
+          <w:lang w:eastAsia="en-IN"/>
+        </w:rPr>
+        <w:t>temp</w:t>
+      </w:r>
+      <w:r>
+        <w:rPr>
+          <w:rFonts w:ascii="Consolas" w:eastAsia="Times New Roman" w:hAnsi="Consolas" w:cs="Times New Roman"/>
+          <w:color w:val="D4D4D4"/>
+          <w:sz w:val="21"/>
+          <w:szCs w:val="21"/>
+          <w:lang w:eastAsia="en-IN"/>
+        </w:rPr>
+        <w:t xml:space="preserve">); </w:t>
+      </w:r>
+    </w:p>
+    <w:p>
+      <w:pPr>
+        <w:shd w:val="clear" w:color="auto" w:fill="1E1E1E"/>
+        <w:spacing w:after="0" w:line="285" w:lineRule="atLeast"/>
+        <w:rPr>
+          <w:rFonts w:ascii="Consolas" w:eastAsia="Times New Roman" w:hAnsi="Consolas" w:cs="Times New Roman"/>
+          <w:color w:val="D4D4D4"/>
+          <w:sz w:val="21"/>
+          <w:szCs w:val="21"/>
+          <w:lang w:eastAsia="en-IN"/>
+        </w:rPr>
+      </w:pPr>
+      <w:r>
+        <w:rPr>
+          <w:rFonts w:ascii="Consolas" w:eastAsia="Times New Roman" w:hAnsi="Consolas" w:cs="Times New Roman"/>
+          <w:color w:val="D4D4D4"/>
+          <w:sz w:val="21"/>
+          <w:szCs w:val="21"/>
+          <w:lang w:eastAsia="en-IN"/>
+        </w:rPr>
+        <w:t>}</w:t>
+      </w:r>
+    </w:p>
+    <w:p>
+      <w:pPr>
+        <w:rPr>
+          <w:b/>
+        </w:rPr>
+      </w:pPr>
+    </w:p>
+    <w:p>
+      <w:pPr>
+        <w:rPr>
+          <w:b/>
+        </w:rPr>
+      </w:pPr>
+      <w:r>
+        <w:rPr>
+          <w:b/>
+        </w:rPr>
+        <w:t xml:space="preserve">Differences in for &amp; </w:t>
+      </w:r>
+      <w:proofErr w:type="spellStart"/>
+      <w:r>
+        <w:rPr>
+          <w:b/>
+        </w:rPr>
+        <w:t>foreach</w:t>
+      </w:r>
+      <w:proofErr w:type="spellEnd"/>
+      <w:r>
+        <w:rPr>
+          <w:b/>
+        </w:rPr>
+        <w:t xml:space="preserve"> loop</w:t>
+      </w:r>
+    </w:p>
+    <w:p>
+      <w:pPr>
+        <w:rPr>
+          <w:b/>
+        </w:rPr>
+      </w:pPr>
+      <w:r>
+        <w:rPr>
+          <w:b/>
+        </w:rPr>
+        <w:t xml:space="preserve">For loop is faster, </w:t>
+      </w:r>
+      <w:proofErr w:type="spellStart"/>
+      <w:r>
+        <w:rPr>
+          <w:b/>
+        </w:rPr>
+        <w:t>foreach</w:t>
+      </w:r>
+      <w:proofErr w:type="spellEnd"/>
+      <w:r>
+        <w:rPr>
+          <w:b/>
+        </w:rPr>
+        <w:t xml:space="preserve"> loop uses a temporary variable</w:t>
+      </w:r>
+    </w:p>
+    <w:p>
+      <w:pPr>
+        <w:rPr>
+          <w:b/>
+        </w:rPr>
+      </w:pPr>
+      <w:proofErr w:type="spellStart"/>
+      <w:r>
+        <w:rPr>
+          <w:b/>
+        </w:rPr>
+        <w:t>Foreach</w:t>
+      </w:r>
+      <w:proofErr w:type="spellEnd"/>
+      <w:r>
+        <w:rPr>
+          <w:b/>
+        </w:rPr>
+        <w:t xml:space="preserve"> loop does not allow </w:t>
+      </w:r>
+      <w:proofErr w:type="gramStart"/>
+      <w:r>
+        <w:rPr>
+          <w:b/>
+        </w:rPr>
+        <w:t>to modify</w:t>
+      </w:r>
+      <w:proofErr w:type="gramEnd"/>
+      <w:r>
+        <w:rPr>
+          <w:b/>
+        </w:rPr>
+        <w:t xml:space="preserve"> contents of collection or Ar</w:t>
+      </w:r>
+      <w:bookmarkStart w:id="0" w:name="_GoBack"/>
+      <w:bookmarkEnd w:id="0"/>
+      <w:r>
+        <w:rPr>
+          <w:b/>
+        </w:rPr>
+        <w:t>ray</w:t>
+      </w:r>
+    </w:p>
+    <w:p>
+      <w:pPr>
+        <w:rPr>
+          <w:b/>
+        </w:rPr>
+      </w:pPr>
+    </w:p>
+    <w:p>
+      <w:pPr>
+        <w:rPr>
+          <w:b/>
+        </w:rPr>
+      </w:pPr>
+    </w:p>
+    <w:p>
+      <w:pPr>
+        <w:rPr>
+          <w:b/>
+        </w:rPr>
+      </w:pPr>
+    </w:p>
+    <w:p>
+      <w:pPr>
+        <w:rPr>
+          <w:b/>
+        </w:rPr>
+      </w:pPr>
+    </w:p>
+    <w:p/>
+    <w:p/>
+    <w:p>
+      <w:r>
+        <w:t xml:space="preserve"> </w:t>
+      </w:r>
+    </w:p>
+    <w:p/>
+    <w:p/>
     <w:p/>
     <w:sectPr>
       <w:pgSz w:w="11906" w:h="16838"/>
@@ -879,9 +5031,9 @@
 <file path=word/numbering.xml><?xml version="1.0" encoding="utf-8"?>
 <w:numbering xmlns:wpc="http://schemas.microsoft.com/office/word/2010/wordprocessingCanvas" xmlns:mc="http://schemas.openxmlformats.org/markup-compatibility/2006" xmlns:o="urn:schemas-microsoft-com:office:office" xmlns:r="http://schemas.openxmlformats.org/officeDocument/2006/relationships" xmlns:m="http://schemas.openxmlformats.org/officeDocument/2006/math" xmlns:v="urn:schemas-microsoft-com:vml" xmlns:wp14="http://schemas.microsoft.com/office/word/2010/wordprocessingDrawing" xmlns:wp="http://schemas.openxmlformats.org/drawingml/2006/wordprocessingDrawing" xmlns:w10="urn:schemas-microsoft-com:office:word" xmlns:w="http://schemas.openxmlformats.org/wordprocessingml/2006/main" xmlns:w14="http://schemas.microsoft.com/office/word/2010/wordml" xmlns:wpg="http://schemas.microsoft.com/office/word/2010/wordprocessingGroup" xmlns:wpi="http://schemas.microsoft.com/office/word/2010/wordprocessingInk" xmlns:wne="http://schemas.microsoft.com/office/word/2006/wordml" xmlns:wps="http://schemas.microsoft.com/office/word/2010/wordprocessingShape" mc:Ignorable="w14 wp14">
   <w:abstractNum w:abstractNumId="0">
-    <w:nsid w:val="55E8728B"/>
+    <w:nsid w:val="1E8A44C7"/>
     <w:multiLevelType w:val="hybridMultilevel"/>
-    <w:tmpl w:val="05840BE4"/>
+    <w:tmpl w:val="1CA0A2CA"/>
     <w:lvl w:ilvl="0" w:tplc="4009000F">
       <w:start w:val="1"/>
       <w:numFmt w:val="decimal"/>
@@ -968,16 +5120,16 @@
     </w:lvl>
   </w:abstractNum>
   <w:abstractNum w:abstractNumId="1">
-    <w:nsid w:val="5B286860"/>
+    <w:nsid w:val="4C0F24AA"/>
     <w:multiLevelType w:val="hybridMultilevel"/>
-    <w:tmpl w:val="B1FA5C2C"/>
-    <w:lvl w:ilvl="0" w:tplc="D48225FC">
+    <w:tmpl w:val="F2DEF1C0"/>
+    <w:lvl w:ilvl="0" w:tplc="40090019">
       <w:start w:val="1"/>
-      <w:numFmt w:val="decimal"/>
+      <w:numFmt w:val="lowerLetter"/>
       <w:lvlText w:val="%1."/>
       <w:lvlJc w:val="left"/>
       <w:pPr>
-        <w:ind w:left="1080" w:hanging="360"/>
+        <w:ind w:left="720" w:hanging="360"/>
       </w:pPr>
       <w:rPr>
         <w:rFonts w:hint="default"/>
@@ -989,7 +5141,7 @@
       <w:lvlText w:val="%2."/>
       <w:lvlJc w:val="left"/>
       <w:pPr>
-        <w:ind w:left="1800" w:hanging="360"/>
+        <w:ind w:left="1440" w:hanging="360"/>
       </w:pPr>
     </w:lvl>
     <w:lvl w:ilvl="2" w:tplc="4009001B" w:tentative="1">
@@ -998,7 +5150,7 @@
       <w:lvlText w:val="%3."/>
       <w:lvlJc w:val="right"/>
       <w:pPr>
-        <w:ind w:left="2520" w:hanging="180"/>
+        <w:ind w:left="2160" w:hanging="180"/>
       </w:pPr>
     </w:lvl>
     <w:lvl w:ilvl="3" w:tplc="4009000F" w:tentative="1">
@@ -1007,7 +5159,7 @@
       <w:lvlText w:val="%4."/>
       <w:lvlJc w:val="left"/>
       <w:pPr>
-        <w:ind w:left="3240" w:hanging="360"/>
+        <w:ind w:left="2880" w:hanging="360"/>
       </w:pPr>
     </w:lvl>
     <w:lvl w:ilvl="4" w:tplc="40090019" w:tentative="1">
@@ -1016,7 +5168,7 @@
       <w:lvlText w:val="%5."/>
       <w:lvlJc w:val="left"/>
       <w:pPr>
-        <w:ind w:left="3960" w:hanging="360"/>
+        <w:ind w:left="3600" w:hanging="360"/>
       </w:pPr>
     </w:lvl>
     <w:lvl w:ilvl="5" w:tplc="4009001B" w:tentative="1">
@@ -1025,7 +5177,7 @@
       <w:lvlText w:val="%6."/>
       <w:lvlJc w:val="right"/>
       <w:pPr>
-        <w:ind w:left="4680" w:hanging="180"/>
+        <w:ind w:left="4320" w:hanging="180"/>
       </w:pPr>
     </w:lvl>
     <w:lvl w:ilvl="6" w:tplc="4009000F" w:tentative="1">
@@ -1034,7 +5186,7 @@
       <w:lvlText w:val="%7."/>
       <w:lvlJc w:val="left"/>
       <w:pPr>
-        <w:ind w:left="5400" w:hanging="360"/>
+        <w:ind w:left="5040" w:hanging="360"/>
       </w:pPr>
     </w:lvl>
     <w:lvl w:ilvl="7" w:tplc="40090019" w:tentative="1">
@@ -1043,7 +5195,7 @@
       <w:lvlText w:val="%8."/>
       <w:lvlJc w:val="left"/>
       <w:pPr>
-        <w:ind w:left="6120" w:hanging="360"/>
+        <w:ind w:left="5760" w:hanging="360"/>
       </w:pPr>
     </w:lvl>
     <w:lvl w:ilvl="8" w:tplc="4009001B" w:tentative="1">
@@ -1052,14 +5204,14 @@
       <w:lvlText w:val="%9."/>
       <w:lvlJc w:val="right"/>
       <w:pPr>
-        <w:ind w:left="6840" w:hanging="180"/>
+        <w:ind w:left="6480" w:hanging="180"/>
       </w:pPr>
     </w:lvl>
   </w:abstractNum>
   <w:abstractNum w:abstractNumId="2">
-    <w:nsid w:val="65D73A29"/>
+    <w:nsid w:val="55E8728B"/>
     <w:multiLevelType w:val="hybridMultilevel"/>
-    <w:tmpl w:val="6226CC0C"/>
+    <w:tmpl w:val="05840BE4"/>
     <w:lvl w:ilvl="0" w:tplc="4009000F">
       <w:start w:val="1"/>
       <w:numFmt w:val="decimal"/>
@@ -1146,16 +5298,16 @@
     </w:lvl>
   </w:abstractNum>
   <w:abstractNum w:abstractNumId="3">
-    <w:nsid w:val="7BDD191D"/>
+    <w:nsid w:val="5B286860"/>
     <w:multiLevelType w:val="hybridMultilevel"/>
-    <w:tmpl w:val="ED7AE506"/>
-    <w:lvl w:ilvl="0" w:tplc="4009000F">
+    <w:tmpl w:val="B1FA5C2C"/>
+    <w:lvl w:ilvl="0" w:tplc="D48225FC">
       <w:start w:val="1"/>
       <w:numFmt w:val="decimal"/>
       <w:lvlText w:val="%1."/>
       <w:lvlJc w:val="left"/>
       <w:pPr>
-        <w:ind w:left="720" w:hanging="360"/>
+        <w:ind w:left="1080" w:hanging="360"/>
       </w:pPr>
       <w:rPr>
         <w:rFonts w:hint="default"/>
@@ -1167,7 +5319,7 @@
       <w:lvlText w:val="%2."/>
       <w:lvlJc w:val="left"/>
       <w:pPr>
-        <w:ind w:left="1440" w:hanging="360"/>
+        <w:ind w:left="1800" w:hanging="360"/>
       </w:pPr>
     </w:lvl>
     <w:lvl w:ilvl="2" w:tplc="4009001B" w:tentative="1">
@@ -1176,7 +5328,7 @@
       <w:lvlText w:val="%3."/>
       <w:lvlJc w:val="right"/>
       <w:pPr>
-        <w:ind w:left="2160" w:hanging="180"/>
+        <w:ind w:left="2520" w:hanging="180"/>
       </w:pPr>
     </w:lvl>
     <w:lvl w:ilvl="3" w:tplc="4009000F" w:tentative="1">
@@ -1185,7 +5337,7 @@
       <w:lvlText w:val="%4."/>
       <w:lvlJc w:val="left"/>
       <w:pPr>
-        <w:ind w:left="2880" w:hanging="360"/>
+        <w:ind w:left="3240" w:hanging="360"/>
       </w:pPr>
     </w:lvl>
     <w:lvl w:ilvl="4" w:tplc="40090019" w:tentative="1">
@@ -1194,7 +5346,7 @@
       <w:lvlText w:val="%5."/>
       <w:lvlJc w:val="left"/>
       <w:pPr>
-        <w:ind w:left="3600" w:hanging="360"/>
+        <w:ind w:left="3960" w:hanging="360"/>
       </w:pPr>
     </w:lvl>
     <w:lvl w:ilvl="5" w:tplc="4009001B" w:tentative="1">
@@ -1203,7 +5355,7 @@
       <w:lvlText w:val="%6."/>
       <w:lvlJc w:val="right"/>
       <w:pPr>
-        <w:ind w:left="4320" w:hanging="180"/>
+        <w:ind w:left="4680" w:hanging="180"/>
       </w:pPr>
     </w:lvl>
     <w:lvl w:ilvl="6" w:tplc="4009000F" w:tentative="1">
@@ -1212,7 +5364,7 @@
       <w:lvlText w:val="%7."/>
       <w:lvlJc w:val="left"/>
       <w:pPr>
-        <w:ind w:left="5040" w:hanging="360"/>
+        <w:ind w:left="5400" w:hanging="360"/>
       </w:pPr>
     </w:lvl>
     <w:lvl w:ilvl="7" w:tplc="40090019" w:tentative="1">
@@ -1221,7 +5373,7 @@
       <w:lvlText w:val="%8."/>
       <w:lvlJc w:val="left"/>
       <w:pPr>
-        <w:ind w:left="5760" w:hanging="360"/>
+        <w:ind w:left="6120" w:hanging="360"/>
       </w:pPr>
     </w:lvl>
     <w:lvl w:ilvl="8" w:tplc="4009001B" w:tentative="1">
@@ -1230,21 +5382,297 @@
       <w:lvlText w:val="%9."/>
       <w:lvlJc w:val="right"/>
       <w:pPr>
+        <w:ind w:left="6840" w:hanging="180"/>
+      </w:pPr>
+    </w:lvl>
+  </w:abstractNum>
+  <w:abstractNum w:abstractNumId="4">
+    <w:nsid w:val="5F730BDD"/>
+    <w:multiLevelType w:val="hybridMultilevel"/>
+    <w:tmpl w:val="F4DE79CE"/>
+    <w:lvl w:ilvl="0" w:tplc="40090019">
+      <w:start w:val="1"/>
+      <w:numFmt w:val="lowerLetter"/>
+      <w:lvlText w:val="%1."/>
+      <w:lvlJc w:val="left"/>
+      <w:pPr>
+        <w:ind w:left="720" w:hanging="360"/>
+      </w:pPr>
+      <w:rPr>
+        <w:rFonts w:hint="default"/>
+      </w:rPr>
+    </w:lvl>
+    <w:lvl w:ilvl="1" w:tplc="40090019" w:tentative="1">
+      <w:start w:val="1"/>
+      <w:numFmt w:val="lowerLetter"/>
+      <w:lvlText w:val="%2."/>
+      <w:lvlJc w:val="left"/>
+      <w:pPr>
+        <w:ind w:left="1440" w:hanging="360"/>
+      </w:pPr>
+    </w:lvl>
+    <w:lvl w:ilvl="2" w:tplc="4009001B" w:tentative="1">
+      <w:start w:val="1"/>
+      <w:numFmt w:val="lowerRoman"/>
+      <w:lvlText w:val="%3."/>
+      <w:lvlJc w:val="right"/>
+      <w:pPr>
+        <w:ind w:left="2160" w:hanging="180"/>
+      </w:pPr>
+    </w:lvl>
+    <w:lvl w:ilvl="3" w:tplc="4009000F" w:tentative="1">
+      <w:start w:val="1"/>
+      <w:numFmt w:val="decimal"/>
+      <w:lvlText w:val="%4."/>
+      <w:lvlJc w:val="left"/>
+      <w:pPr>
+        <w:ind w:left="2880" w:hanging="360"/>
+      </w:pPr>
+    </w:lvl>
+    <w:lvl w:ilvl="4" w:tplc="40090019" w:tentative="1">
+      <w:start w:val="1"/>
+      <w:numFmt w:val="lowerLetter"/>
+      <w:lvlText w:val="%5."/>
+      <w:lvlJc w:val="left"/>
+      <w:pPr>
+        <w:ind w:left="3600" w:hanging="360"/>
+      </w:pPr>
+    </w:lvl>
+    <w:lvl w:ilvl="5" w:tplc="4009001B" w:tentative="1">
+      <w:start w:val="1"/>
+      <w:numFmt w:val="lowerRoman"/>
+      <w:lvlText w:val="%6."/>
+      <w:lvlJc w:val="right"/>
+      <w:pPr>
+        <w:ind w:left="4320" w:hanging="180"/>
+      </w:pPr>
+    </w:lvl>
+    <w:lvl w:ilvl="6" w:tplc="4009000F" w:tentative="1">
+      <w:start w:val="1"/>
+      <w:numFmt w:val="decimal"/>
+      <w:lvlText w:val="%7."/>
+      <w:lvlJc w:val="left"/>
+      <w:pPr>
+        <w:ind w:left="5040" w:hanging="360"/>
+      </w:pPr>
+    </w:lvl>
+    <w:lvl w:ilvl="7" w:tplc="40090019" w:tentative="1">
+      <w:start w:val="1"/>
+      <w:numFmt w:val="lowerLetter"/>
+      <w:lvlText w:val="%8."/>
+      <w:lvlJc w:val="left"/>
+      <w:pPr>
+        <w:ind w:left="5760" w:hanging="360"/>
+      </w:pPr>
+    </w:lvl>
+    <w:lvl w:ilvl="8" w:tplc="4009001B" w:tentative="1">
+      <w:start w:val="1"/>
+      <w:numFmt w:val="lowerRoman"/>
+      <w:lvlText w:val="%9."/>
+      <w:lvlJc w:val="right"/>
+      <w:pPr>
+        <w:ind w:left="6480" w:hanging="180"/>
+      </w:pPr>
+    </w:lvl>
+  </w:abstractNum>
+  <w:abstractNum w:abstractNumId="5">
+    <w:nsid w:val="65D73A29"/>
+    <w:multiLevelType w:val="hybridMultilevel"/>
+    <w:tmpl w:val="6226CC0C"/>
+    <w:lvl w:ilvl="0" w:tplc="4009000F">
+      <w:start w:val="1"/>
+      <w:numFmt w:val="decimal"/>
+      <w:lvlText w:val="%1."/>
+      <w:lvlJc w:val="left"/>
+      <w:pPr>
+        <w:ind w:left="720" w:hanging="360"/>
+      </w:pPr>
+      <w:rPr>
+        <w:rFonts w:hint="default"/>
+      </w:rPr>
+    </w:lvl>
+    <w:lvl w:ilvl="1" w:tplc="40090019" w:tentative="1">
+      <w:start w:val="1"/>
+      <w:numFmt w:val="lowerLetter"/>
+      <w:lvlText w:val="%2."/>
+      <w:lvlJc w:val="left"/>
+      <w:pPr>
+        <w:ind w:left="1440" w:hanging="360"/>
+      </w:pPr>
+    </w:lvl>
+    <w:lvl w:ilvl="2" w:tplc="4009001B" w:tentative="1">
+      <w:start w:val="1"/>
+      <w:numFmt w:val="lowerRoman"/>
+      <w:lvlText w:val="%3."/>
+      <w:lvlJc w:val="right"/>
+      <w:pPr>
+        <w:ind w:left="2160" w:hanging="180"/>
+      </w:pPr>
+    </w:lvl>
+    <w:lvl w:ilvl="3" w:tplc="4009000F" w:tentative="1">
+      <w:start w:val="1"/>
+      <w:numFmt w:val="decimal"/>
+      <w:lvlText w:val="%4."/>
+      <w:lvlJc w:val="left"/>
+      <w:pPr>
+        <w:ind w:left="2880" w:hanging="360"/>
+      </w:pPr>
+    </w:lvl>
+    <w:lvl w:ilvl="4" w:tplc="40090019" w:tentative="1">
+      <w:start w:val="1"/>
+      <w:numFmt w:val="lowerLetter"/>
+      <w:lvlText w:val="%5."/>
+      <w:lvlJc w:val="left"/>
+      <w:pPr>
+        <w:ind w:left="3600" w:hanging="360"/>
+      </w:pPr>
+    </w:lvl>
+    <w:lvl w:ilvl="5" w:tplc="4009001B" w:tentative="1">
+      <w:start w:val="1"/>
+      <w:numFmt w:val="lowerRoman"/>
+      <w:lvlText w:val="%6."/>
+      <w:lvlJc w:val="right"/>
+      <w:pPr>
+        <w:ind w:left="4320" w:hanging="180"/>
+      </w:pPr>
+    </w:lvl>
+    <w:lvl w:ilvl="6" w:tplc="4009000F" w:tentative="1">
+      <w:start w:val="1"/>
+      <w:numFmt w:val="decimal"/>
+      <w:lvlText w:val="%7."/>
+      <w:lvlJc w:val="left"/>
+      <w:pPr>
+        <w:ind w:left="5040" w:hanging="360"/>
+      </w:pPr>
+    </w:lvl>
+    <w:lvl w:ilvl="7" w:tplc="40090019" w:tentative="1">
+      <w:start w:val="1"/>
+      <w:numFmt w:val="lowerLetter"/>
+      <w:lvlText w:val="%8."/>
+      <w:lvlJc w:val="left"/>
+      <w:pPr>
+        <w:ind w:left="5760" w:hanging="360"/>
+      </w:pPr>
+    </w:lvl>
+    <w:lvl w:ilvl="8" w:tplc="4009001B" w:tentative="1">
+      <w:start w:val="1"/>
+      <w:numFmt w:val="lowerRoman"/>
+      <w:lvlText w:val="%9."/>
+      <w:lvlJc w:val="right"/>
+      <w:pPr>
+        <w:ind w:left="6480" w:hanging="180"/>
+      </w:pPr>
+    </w:lvl>
+  </w:abstractNum>
+  <w:abstractNum w:abstractNumId="6">
+    <w:nsid w:val="7BDD191D"/>
+    <w:multiLevelType w:val="hybridMultilevel"/>
+    <w:tmpl w:val="ED7AE506"/>
+    <w:lvl w:ilvl="0" w:tplc="4009000F">
+      <w:start w:val="1"/>
+      <w:numFmt w:val="decimal"/>
+      <w:lvlText w:val="%1."/>
+      <w:lvlJc w:val="left"/>
+      <w:pPr>
+        <w:ind w:left="720" w:hanging="360"/>
+      </w:pPr>
+      <w:rPr>
+        <w:rFonts w:hint="default"/>
+      </w:rPr>
+    </w:lvl>
+    <w:lvl w:ilvl="1" w:tplc="40090019" w:tentative="1">
+      <w:start w:val="1"/>
+      <w:numFmt w:val="lowerLetter"/>
+      <w:lvlText w:val="%2."/>
+      <w:lvlJc w:val="left"/>
+      <w:pPr>
+        <w:ind w:left="1440" w:hanging="360"/>
+      </w:pPr>
+    </w:lvl>
+    <w:lvl w:ilvl="2" w:tplc="4009001B" w:tentative="1">
+      <w:start w:val="1"/>
+      <w:numFmt w:val="lowerRoman"/>
+      <w:lvlText w:val="%3."/>
+      <w:lvlJc w:val="right"/>
+      <w:pPr>
+        <w:ind w:left="2160" w:hanging="180"/>
+      </w:pPr>
+    </w:lvl>
+    <w:lvl w:ilvl="3" w:tplc="4009000F" w:tentative="1">
+      <w:start w:val="1"/>
+      <w:numFmt w:val="decimal"/>
+      <w:lvlText w:val="%4."/>
+      <w:lvlJc w:val="left"/>
+      <w:pPr>
+        <w:ind w:left="2880" w:hanging="360"/>
+      </w:pPr>
+    </w:lvl>
+    <w:lvl w:ilvl="4" w:tplc="40090019" w:tentative="1">
+      <w:start w:val="1"/>
+      <w:numFmt w:val="lowerLetter"/>
+      <w:lvlText w:val="%5."/>
+      <w:lvlJc w:val="left"/>
+      <w:pPr>
+        <w:ind w:left="3600" w:hanging="360"/>
+      </w:pPr>
+    </w:lvl>
+    <w:lvl w:ilvl="5" w:tplc="4009001B" w:tentative="1">
+      <w:start w:val="1"/>
+      <w:numFmt w:val="lowerRoman"/>
+      <w:lvlText w:val="%6."/>
+      <w:lvlJc w:val="right"/>
+      <w:pPr>
+        <w:ind w:left="4320" w:hanging="180"/>
+      </w:pPr>
+    </w:lvl>
+    <w:lvl w:ilvl="6" w:tplc="4009000F" w:tentative="1">
+      <w:start w:val="1"/>
+      <w:numFmt w:val="decimal"/>
+      <w:lvlText w:val="%7."/>
+      <w:lvlJc w:val="left"/>
+      <w:pPr>
+        <w:ind w:left="5040" w:hanging="360"/>
+      </w:pPr>
+    </w:lvl>
+    <w:lvl w:ilvl="7" w:tplc="40090019" w:tentative="1">
+      <w:start w:val="1"/>
+      <w:numFmt w:val="lowerLetter"/>
+      <w:lvlText w:val="%8."/>
+      <w:lvlJc w:val="left"/>
+      <w:pPr>
+        <w:ind w:left="5760" w:hanging="360"/>
+      </w:pPr>
+    </w:lvl>
+    <w:lvl w:ilvl="8" w:tplc="4009001B" w:tentative="1">
+      <w:start w:val="1"/>
+      <w:numFmt w:val="lowerRoman"/>
+      <w:lvlText w:val="%9."/>
+      <w:lvlJc w:val="right"/>
+      <w:pPr>
         <w:ind w:left="6480" w:hanging="180"/>
       </w:pPr>
     </w:lvl>
   </w:abstractNum>
   <w:num w:numId="1">
+    <w:abstractNumId w:val="3"/>
+  </w:num>
+  <w:num w:numId="2">
+    <w:abstractNumId w:val="2"/>
+  </w:num>
+  <w:num w:numId="3">
+    <w:abstractNumId w:val="6"/>
+  </w:num>
+  <w:num w:numId="4">
+    <w:abstractNumId w:val="5"/>
+  </w:num>
+  <w:num w:numId="5">
     <w:abstractNumId w:val="1"/>
   </w:num>
-  <w:num w:numId="2">
+  <w:num w:numId="6">
+    <w:abstractNumId w:val="4"/>
+  </w:num>
+  <w:num w:numId="7">
     <w:abstractNumId w:val="0"/>
-  </w:num>
-  <w:num w:numId="3">
-    <w:abstractNumId w:val="3"/>
-  </w:num>
-  <w:num w:numId="4">
-    <w:abstractNumId w:val="2"/>
   </w:num>
 </w:numbering>
 </file>
@@ -1448,6 +5876,15 @@
       <w:contextualSpacing/>
     </w:pPr>
   </w:style>
+  <w:style w:type="paragraph" w:styleId="NoSpacing">
+    <w:name w:val="No Spacing"/>
+    <w:uiPriority w:val="1"/>
+    <w:qFormat/>
+    <w:rsid w:val="001879A1"/>
+    <w:pPr>
+      <w:spacing w:after="0" w:line="240" w:lineRule="auto"/>
+    </w:pPr>
+  </w:style>
 </w:styles>
 </file>
 
@@ -1648,6 +6085,15 @@
     <w:pPr>
       <w:ind w:left="720"/>
       <w:contextualSpacing/>
+    </w:pPr>
+  </w:style>
+  <w:style w:type="paragraph" w:styleId="NoSpacing">
+    <w:name w:val="No Spacing"/>
+    <w:uiPriority w:val="1"/>
+    <w:qFormat/>
+    <w:rsid w:val="001879A1"/>
+    <w:pPr>
+      <w:spacing w:after="0" w:line="240" w:lineRule="auto"/>
     </w:pPr>
   </w:style>
 </w:styles>

</xml_diff>